<commit_message>
Add lab1 exp2: OpenMP
</commit_message>
<xml_diff>
--- a/Report.docx
+++ b/Report.docx
@@ -33,9 +33,9 @@
         </w:rPr>
       </w:pPr>
     </w:p>
-    <w:bookmarkStart w:id="0" w:name="_MON_1064953734"/>
+    <w:bookmarkStart w:id="0" w:name="_MON_1065102613"/>
     <w:bookmarkEnd w:id="0"/>
-    <w:bookmarkStart w:id="1" w:name="_MON_1065102613"/>
+    <w:bookmarkStart w:id="1" w:name="_MON_1064953734"/>
     <w:bookmarkEnd w:id="1"/>
     <w:p>
       <w:pPr>
@@ -72,10 +72,10 @@
             <v:path o:extrusionok="f" gradientshapeok="t" o:connecttype="rect"/>
             <o:lock v:ext="edit" aspectratio="t"/>
           </v:shapetype>
-          <v:shape id="_x0000_i1025" type="#_x0000_t75" style="width:205.8pt;height:45.5pt" o:ole="" filled="t">
+          <v:shape id="_x0000_i1025" type="#_x0000_t75" style="width:205.5pt;height:45.75pt" o:ole="" filled="t">
             <v:imagedata r:id="rId7" o:title="" grayscale="t" bilevel="t"/>
           </v:shape>
-          <o:OLEObject Type="Embed" ProgID="Word.Picture.8" ShapeID="_x0000_i1025" DrawAspect="Content" ObjectID="_1591792120" r:id="rId8"/>
+          <o:OLEObject Type="Embed" ProgID="Word.Picture.8" ShapeID="_x0000_i1025" DrawAspect="Content" ObjectID="_1591807737" r:id="rId8"/>
         </w:object>
       </w:r>
     </w:p>
@@ -233,8 +233,6 @@
           <w:szCs w:val="32"/>
         </w:rPr>
       </w:pPr>
-      <w:bookmarkStart w:id="2" w:name="_GoBack"/>
-      <w:bookmarkEnd w:id="2"/>
     </w:p>
     <w:p>
       <w:pPr>
@@ -659,19 +657,13 @@
     </w:p>
     <w:p>
       <w:pPr>
-        <w:pStyle w:val="af0"/>
+        <w:pStyle w:val="2"/>
       </w:pPr>
       <w:r>
         <w:rPr>
           <w:rFonts w:hint="eastAsia"/>
         </w:rPr>
         <w:lastRenderedPageBreak/>
-        <w:t>1.</w:t>
-      </w:r>
-      <w:r>
-        <w:rPr>
-          <w:rFonts w:hint="eastAsia"/>
-        </w:rPr>
         <w:t>实验一</w:t>
       </w:r>
     </w:p>
@@ -785,7 +777,7 @@
             <v:path gradientshapeok="t" o:connecttype="rect"/>
           </v:shapetype>
           <v:shape id="_x0000_s1032" type="#_x0000_t202" style="width:136.45pt;height:55.95pt;mso-left-percent:-10001;mso-top-percent:-10001;mso-position-horizontal:absolute;mso-position-horizontal-relative:char;mso-position-vertical:absolute;mso-position-vertical-relative:line;mso-left-percent:-10001;mso-top-percent:-10001;mso-width-relative:margin;mso-height-relative:margin">
-            <v:textbox>
+            <v:textbox style="mso-next-textbox:#_x0000_s1032">
               <w:txbxContent>
                 <w:p>
                   <w:r>
@@ -993,7 +985,7 @@
       <w:r>
         <w:pict>
           <v:shape id="_x0000_s1031" type="#_x0000_t202" style="width:396.35pt;height:198.7pt;mso-left-percent:-10001;mso-top-percent:-10001;mso-position-horizontal:absolute;mso-position-horizontal-relative:char;mso-position-vertical:absolute;mso-position-vertical-relative:line;mso-left-percent:-10001;mso-top-percent:-10001;mso-width-relative:margin;mso-height-relative:margin">
-            <v:textbox>
+            <v:textbox style="mso-next-textbox:#_x0000_s1031">
               <w:txbxContent>
                 <w:p>
                   <w:r>
@@ -1001,11 +993,6 @@
                   </w:r>
                 </w:p>
                 <w:p>
-                  <w:pPr>
-                    <w:rPr>
-                      <w:rFonts w:hint="eastAsia"/>
-                    </w:rPr>
-                  </w:pPr>
                   <w:r>
                     <w:rPr>
                       <w:rFonts w:hint="eastAsia"/>
@@ -1051,11 +1038,6 @@
                   </w:r>
                 </w:p>
                 <w:p>
-                  <w:pPr>
-                    <w:rPr>
-                      <w:rFonts w:hint="eastAsia"/>
-                    </w:rPr>
-                  </w:pPr>
                   <w:r>
                     <w:rPr>
                       <w:rFonts w:hint="eastAsia"/>
@@ -1067,11 +1049,6 @@
                   </w:r>
                 </w:p>
                 <w:p>
-                  <w:pPr>
-                    <w:rPr>
-                      <w:rFonts w:hint="eastAsia"/>
-                    </w:rPr>
-                  </w:pPr>
                   <w:r>
                     <w:rPr>
                       <w:rFonts w:hint="eastAsia"/>
@@ -1268,6 +1245,12 @@
         <w:rPr>
           <w:rFonts w:hint="eastAsia"/>
         </w:rPr>
+        <w:t>可以将基本向量加法程序的</w:t>
+      </w:r>
+      <w:r>
+        <w:rPr>
+          <w:rFonts w:hint="eastAsia"/>
+        </w:rPr>
         <w:t>源程序修改成如下形式</w:t>
       </w:r>
       <w:r>
@@ -1276,11 +1259,6 @@
         </w:rPr>
         <w:t>：</w:t>
       </w:r>
-    </w:p>
-    <w:p>
-      <w:pPr>
-        <w:jc w:val="center"/>
-      </w:pPr>
       <w:r>
         <w:rPr>
           <w:rFonts w:hint="eastAsia"/>
@@ -1290,7 +1268,7 @@
       <w:r>
         <w:pict>
           <v:shape id="_x0000_s1030" type="#_x0000_t202" style="width:396.35pt;height:73.7pt;mso-left-percent:-10001;mso-top-percent:-10001;mso-position-horizontal:absolute;mso-position-horizontal-relative:char;mso-position-vertical:absolute;mso-position-vertical-relative:line;mso-left-percent:-10001;mso-top-percent:-10001;mso-width-relative:margin;mso-height-relative:margin">
-            <v:textbox>
+            <v:textbox style="mso-next-textbox:#_x0000_s1030">
               <w:txbxContent>
                 <w:p>
                   <w:r>
@@ -1299,22 +1277,36 @@
                 </w:p>
                 <w:p>
                   <w:r>
-                    <w:t>for(i=0;i&lt;5;++i)</w:t>
+                    <w:t>for(i=0;i&lt;</w:t>
+                  </w:r>
+                  <w:r>
+                    <w:t>N</w:t>
+                  </w:r>
+                  <w:r>
+                    <w:t>;++i)</w:t>
                   </w:r>
                 </w:p>
                 <w:p>
                   <w:r>
                     <w:tab/>
-                    <w:t>vector_</w:t>
-                  </w:r>
-                  <w:r>
-                    <w:rPr>
-                      <w:rFonts w:hint="eastAsia"/>
-                    </w:rPr>
-                    <w:t>result</w:t>
-                  </w:r>
-                  <w:r>
-                    <w:t xml:space="preserve">[i] = vector_a[i] + vector_b[i]; </w:t>
+                  </w:r>
+                  <w:r>
+                    <w:t>A</w:t>
+                  </w:r>
+                  <w:r>
+                    <w:t xml:space="preserve">[i] = </w:t>
+                  </w:r>
+                  <w:r>
+                    <w:t>B</w:t>
+                  </w:r>
+                  <w:r>
+                    <w:t>[i] +</w:t>
+                  </w:r>
+                  <w:r>
+                    <w:t xml:space="preserve"> C</w:t>
+                  </w:r>
+                  <w:r>
+                    <w:t xml:space="preserve">[i]; </w:t>
                   </w:r>
                 </w:p>
               </w:txbxContent>
@@ -1325,6 +1317,86 @@
       </w:r>
     </w:p>
     <w:p>
+      <w:r>
+        <w:rPr>
+          <w:b/>
+        </w:rPr>
+        <w:tab/>
+      </w:r>
+      <w:r>
+        <w:rPr>
+          <w:rFonts w:hint="eastAsia"/>
+        </w:rPr>
+        <w:t>OpenMP</w:t>
+      </w:r>
+      <w:r>
+        <w:rPr>
+          <w:rFonts w:hint="eastAsia"/>
+        </w:rPr>
+        <w:t>不需要专门的库，而是内建在编译器中的。使用</w:t>
+      </w:r>
+      <w:r>
+        <w:rPr>
+          <w:rFonts w:hint="eastAsia"/>
+        </w:rPr>
+        <w:t>C</w:t>
+      </w:r>
+      <w:r>
+        <w:t>Make</w:t>
+      </w:r>
+      <w:r>
+        <w:rPr>
+          <w:rFonts w:hint="eastAsia"/>
+        </w:rPr>
+        <w:t>进行项目构建时，可以使用</w:t>
+      </w:r>
+      <w:r>
+        <w:t>FindOpenMP</w:t>
+      </w:r>
+      <w:r>
+        <w:rPr>
+          <w:rFonts w:hint="eastAsia"/>
+        </w:rPr>
+        <w:t>库来检测</w:t>
+      </w:r>
+      <w:r>
+        <w:rPr>
+          <w:rFonts w:hint="eastAsia"/>
+        </w:rPr>
+        <w:t>OpenMP</w:t>
+      </w:r>
+      <w:r>
+        <w:rPr>
+          <w:rFonts w:hint="eastAsia"/>
+        </w:rPr>
+        <w:t>支持，以及设置</w:t>
+      </w:r>
+      <w:r>
+        <w:rPr>
+          <w:rFonts w:hint="eastAsia"/>
+        </w:rPr>
+        <w:t>OpenMP</w:t>
+      </w:r>
+      <w:r>
+        <w:rPr>
+          <w:rFonts w:hint="eastAsia"/>
+        </w:rPr>
+        <w:t>编译相关的</w:t>
+      </w:r>
+      <w:r>
+        <w:rPr>
+          <w:rFonts w:hint="eastAsia"/>
+        </w:rPr>
+        <w:t>flags</w:t>
+      </w:r>
+      <w:r>
+        <w:rPr>
+          <w:rFonts w:hint="eastAsia"/>
+        </w:rPr>
+        <w:t>。</w:t>
+      </w:r>
+    </w:p>
+    <w:p>
       <w:pPr>
         <w:rPr>
           <w:b/>
@@ -1401,7 +1473,7 @@
       <w:r>
         <w:pict>
           <v:shape id="_x0000_s1029" type="#_x0000_t202" style="width:396.35pt;height:145.2pt;mso-left-percent:-10001;mso-top-percent:-10001;mso-position-horizontal:absolute;mso-position-horizontal-relative:char;mso-position-vertical:absolute;mso-position-vertical-relative:line;mso-left-percent:-10001;mso-top-percent:-10001;mso-width-relative:margin;mso-height-relative:margin">
-            <v:textbox>
+            <v:textbox style="mso-next-textbox:#_x0000_s1029">
               <w:txbxContent>
                 <w:p>
                   <w:r>
@@ -2013,7 +2085,7 @@
       <w:r>
         <w:pict>
           <v:shape id="_x0000_s1028" type="#_x0000_t202" style="width:396.35pt;height:119.85pt;mso-left-percent:-10001;mso-top-percent:-10001;mso-position-horizontal:absolute;mso-position-horizontal-relative:char;mso-position-vertical:absolute;mso-position-vertical-relative:line;mso-left-percent:-10001;mso-top-percent:-10001;mso-width-relative:margin;mso-height-relative:margin">
-            <v:textbox>
+            <v:textbox style="mso-next-textbox:#_x0000_s1028">
               <w:txbxContent>
                 <w:p>
                   <w:r>
@@ -2402,7 +2474,7 @@
       <w:r>
         <w:pict>
           <v:shape id="_x0000_s1027" type="#_x0000_t202" style="width:396.35pt;height:180.05pt;mso-left-percent:-10001;mso-top-percent:-10001;mso-position-horizontal:absolute;mso-position-horizontal-relative:char;mso-position-vertical:absolute;mso-position-vertical-relative:line;mso-left-percent:-10001;mso-top-percent:-10001;mso-width-relative:margin;mso-height-relative:margin">
-            <v:textbox>
+            <v:textbox style="mso-next-textbox:#_x0000_s1027">
               <w:txbxContent>
                 <w:p>
                   <w:r>
@@ -2686,7 +2758,7 @@
       <w:r>
         <w:pict>
           <v:shape id="_x0000_s1026" type="#_x0000_t202" style="width:396.35pt;height:149.15pt;mso-left-percent:-10001;mso-top-percent:-10001;mso-position-horizontal:absolute;mso-position-horizontal-relative:char;mso-position-vertical:absolute;mso-position-vertical-relative:line;mso-left-percent:-10001;mso-top-percent:-10001;mso-width-relative:margin;mso-height-relative:margin">
-            <v:textbox>
+            <v:textbox style="mso-next-textbox:#_x0000_s1026">
               <w:txbxContent>
                 <w:p>
                   <w:r>
@@ -3066,15 +3138,28 @@
           <w:rFonts w:hint="eastAsia"/>
           <w:b/>
         </w:rPr>
-        <w:t>1.3.1 pthread</w:t>
-      </w:r>
-    </w:p>
-    <w:p>
-      <w:r>
-        <w:rPr>
-          <w:rFonts w:hint="eastAsia"/>
+        <w:t xml:space="preserve">1.3.1 </w:t>
+      </w:r>
+      <w:r>
+        <w:rPr>
           <w:b/>
         </w:rPr>
+        <w:t>std::thread</w:t>
+      </w:r>
+      <w:r>
+        <w:rPr>
+          <w:rFonts w:hint="eastAsia"/>
+          <w:b/>
+        </w:rPr>
+        <w:t>方法</w:t>
+      </w:r>
+    </w:p>
+    <w:p>
+      <w:r>
+        <w:rPr>
+          <w:rFonts w:hint="eastAsia"/>
+          <w:b/>
+        </w:rPr>
         <w:tab/>
       </w:r>
       <w:r>
@@ -3098,7 +3183,7 @@
     </w:p>
     <w:p>
       <w:pPr>
-        <w:pStyle w:val="af"/>
+        <w:pStyle w:val="af0"/>
         <w:numPr>
           <w:ilvl w:val="0"/>
           <w:numId w:val="7"/>
@@ -3138,15 +3223,12 @@
     </w:p>
     <w:p>
       <w:pPr>
-        <w:pStyle w:val="af"/>
+        <w:pStyle w:val="af0"/>
         <w:numPr>
           <w:ilvl w:val="0"/>
           <w:numId w:val="7"/>
         </w:numPr>
         <w:ind w:firstLineChars="0"/>
-        <w:rPr>
-          <w:rFonts w:hint="eastAsia"/>
-        </w:rPr>
       </w:pPr>
       <w:r>
         <w:rPr>
@@ -3163,13 +3245,55 @@
         <w:rPr>
           <w:rFonts w:hint="eastAsia"/>
         </w:rPr>
-        <w:t>测试结果如图</w:t>
-      </w:r>
-      <w:r>
-        <w:rPr>
-          <w:rFonts w:hint="eastAsia"/>
-        </w:rPr>
-        <w:t>1-3</w:t>
+        <w:t>测试结果如</w:t>
+      </w:r>
+      <w:r>
+        <w:fldChar w:fldCharType="begin"/>
+      </w:r>
+      <w:r>
+        <w:instrText xml:space="preserve"> </w:instrText>
+      </w:r>
+      <w:r>
+        <w:rPr>
+          <w:rFonts w:hint="eastAsia"/>
+        </w:rPr>
+        <w:instrText>REF _Ref518065881 \h</w:instrText>
+      </w:r>
+      <w:r>
+        <w:instrText xml:space="preserve"> </w:instrText>
+      </w:r>
+      <w:r>
+        <w:fldChar w:fldCharType="separate"/>
+      </w:r>
+      <w:r>
+        <w:rPr>
+          <w:rFonts w:hint="eastAsia"/>
+        </w:rPr>
+        <w:t>图</w:t>
+      </w:r>
+      <w:r>
+        <w:rPr>
+          <w:rFonts w:hint="eastAsia"/>
+        </w:rPr>
+        <w:t xml:space="preserve"> </w:t>
+      </w:r>
+      <w:r>
+        <w:rPr>
+          <w:noProof/>
+        </w:rPr>
+        <w:t>1</w:t>
+      </w:r>
+      <w:r>
+        <w:t>.</w:t>
+      </w:r>
+      <w:r>
+        <w:rPr>
+          <w:noProof/>
+        </w:rPr>
+        <w:t>1</w:t>
+      </w:r>
+      <w:r>
+        <w:fldChar w:fldCharType="end"/>
       </w:r>
       <w:r>
         <w:rPr>
@@ -3234,43 +3358,95 @@
           <w:szCs w:val="21"/>
         </w:rPr>
       </w:pPr>
-      <w:r>
-        <w:rPr>
-          <w:rFonts w:ascii="Times New Roman" w:eastAsiaTheme="minorEastAsia" w:hAnsiTheme="minorEastAsia" w:cs="Times New Roman"/>
-          <w:sz w:val="21"/>
-          <w:szCs w:val="21"/>
+      <w:bookmarkStart w:id="2" w:name="_Ref518065881"/>
+      <w:r>
+        <w:rPr>
+          <w:rFonts w:hint="eastAsia"/>
         </w:rPr>
         <w:t>图</w:t>
       </w:r>
       <w:r>
         <w:rPr>
-          <w:rFonts w:ascii="Times New Roman" w:eastAsiaTheme="minorEastAsia" w:hAnsi="Times New Roman" w:cs="Times New Roman"/>
-          <w:sz w:val="21"/>
-          <w:szCs w:val="21"/>
-        </w:rPr>
-        <w:t>1-</w:t>
-      </w:r>
-      <w:r>
-        <w:rPr>
-          <w:rFonts w:ascii="Times New Roman" w:eastAsiaTheme="minorEastAsia" w:hAnsi="Times New Roman" w:cs="Times New Roman" w:hint="eastAsia"/>
-          <w:sz w:val="21"/>
-          <w:szCs w:val="21"/>
-        </w:rPr>
-        <w:t>3</w:t>
-      </w:r>
-      <w:r>
-        <w:rPr>
-          <w:rFonts w:ascii="Times New Roman" w:eastAsiaTheme="minorEastAsia" w:hAnsi="Times New Roman" w:cs="Times New Roman"/>
-          <w:sz w:val="21"/>
-          <w:szCs w:val="21"/>
-        </w:rPr>
+          <w:rFonts w:hint="eastAsia"/>
+        </w:rPr>
+        <w:t xml:space="preserve"> </w:t>
+      </w:r>
+      <w:r>
+        <w:fldChar w:fldCharType="begin"/>
+      </w:r>
+      <w:r>
+        <w:instrText xml:space="preserve"> </w:instrText>
+      </w:r>
+      <w:r>
+        <w:rPr>
+          <w:rFonts w:hint="eastAsia"/>
+        </w:rPr>
+        <w:instrText>STYLEREF 2 \s</w:instrText>
+      </w:r>
+      <w:r>
+        <w:instrText xml:space="preserve"> </w:instrText>
+      </w:r>
+      <w:r>
+        <w:fldChar w:fldCharType="separate"/>
+      </w:r>
+      <w:r>
+        <w:rPr>
+          <w:noProof/>
+        </w:rPr>
+        <w:t>1</w:t>
+      </w:r>
+      <w:r>
+        <w:fldChar w:fldCharType="end"/>
+      </w:r>
+      <w:r>
+        <w:t>.</w:t>
+      </w:r>
+      <w:r>
+        <w:fldChar w:fldCharType="begin"/>
+      </w:r>
+      <w:r>
+        <w:instrText xml:space="preserve"> </w:instrText>
+      </w:r>
+      <w:r>
+        <w:rPr>
+          <w:rFonts w:hint="eastAsia"/>
+        </w:rPr>
+        <w:instrText xml:space="preserve">SEQ </w:instrText>
+      </w:r>
+      <w:r>
+        <w:rPr>
+          <w:rFonts w:hint="eastAsia"/>
+        </w:rPr>
+        <w:instrText>图</w:instrText>
+      </w:r>
+      <w:r>
+        <w:rPr>
+          <w:rFonts w:hint="eastAsia"/>
+        </w:rPr>
+        <w:instrText xml:space="preserve"> \* ARABIC \s 2</w:instrText>
+      </w:r>
+      <w:r>
+        <w:instrText xml:space="preserve"> </w:instrText>
+      </w:r>
+      <w:r>
+        <w:fldChar w:fldCharType="separate"/>
+      </w:r>
+      <w:r>
+        <w:rPr>
+          <w:noProof/>
+        </w:rPr>
+        <w:t>1</w:t>
+      </w:r>
+      <w:r>
+        <w:fldChar w:fldCharType="end"/>
+      </w:r>
+      <w:bookmarkEnd w:id="2"/>
+      <w:r>
         <w:t xml:space="preserve"> pthread</w:t>
       </w:r>
       <w:r>
         <w:rPr>
-          <w:rFonts w:ascii="Times New Roman" w:eastAsiaTheme="minorEastAsia" w:hAnsiTheme="minorEastAsia" w:cs="Times New Roman"/>
-          <w:sz w:val="21"/>
-          <w:szCs w:val="21"/>
+          <w:rFonts w:hint="eastAsia"/>
         </w:rPr>
         <w:t>方法示例</w:t>
       </w:r>
@@ -3340,13 +3516,135 @@
         <w:rPr>
           <w:rFonts w:hint="eastAsia"/>
         </w:rPr>
-        <w:t>编译：</w:t>
-      </w:r>
-      <w:r>
-        <w:t>gcc L</w:t>
-      </w:r>
-      <w:r>
-        <w:t>ab1_2.c</w:t>
+        <w:t>编译</w:t>
+      </w:r>
+      <w:r>
+        <w:rPr>
+          <w:rFonts w:hint="eastAsia"/>
+        </w:rPr>
+        <w:t>运行</w:t>
+      </w:r>
+      <w:r>
+        <w:rPr>
+          <w:rFonts w:hint="eastAsia"/>
+        </w:rPr>
+        <w:t>：</w:t>
+      </w:r>
+    </w:p>
+    <w:p>
+      <w:pPr>
+        <w:pStyle w:val="af0"/>
+        <w:numPr>
+          <w:ilvl w:val="0"/>
+          <w:numId w:val="7"/>
+        </w:numPr>
+        <w:ind w:firstLineChars="0"/>
+      </w:pPr>
+      <w:r>
+        <w:rPr>
+          <w:rFonts w:hint="eastAsia"/>
+        </w:rPr>
+        <w:t>在</w:t>
+      </w:r>
+      <w:r>
+        <w:t>lab1/exp2-openmp</w:t>
+      </w:r>
+      <w:r>
+        <w:rPr>
+          <w:rFonts w:hint="eastAsia"/>
+        </w:rPr>
+        <w:t>文件夹中</w:t>
+      </w:r>
+      <w:r>
+        <w:rPr>
+          <w:rFonts w:hint="eastAsia"/>
+        </w:rPr>
+        <w:t>c</w:t>
+      </w:r>
+      <w:r>
+        <w:t>make .</w:t>
+      </w:r>
+      <w:r>
+        <w:rPr>
+          <w:rFonts w:hint="eastAsia"/>
+        </w:rPr>
+        <w:t>创建工程</w:t>
+      </w:r>
+    </w:p>
+    <w:p>
+      <w:pPr>
+        <w:pStyle w:val="af0"/>
+        <w:numPr>
+          <w:ilvl w:val="0"/>
+          <w:numId w:val="7"/>
+        </w:numPr>
+        <w:ind w:firstLineChars="0"/>
+      </w:pPr>
+      <w:r>
+        <w:rPr>
+          <w:rFonts w:hint="eastAsia"/>
+        </w:rPr>
+        <w:t>使用平台相关的构建方法进行构建运行</w:t>
+      </w:r>
+    </w:p>
+    <w:p>
+      <w:r>
+        <w:rPr>
+          <w:rFonts w:hint="eastAsia"/>
+          <w:b/>
+        </w:rPr>
+        <w:tab/>
+      </w:r>
+      <w:r>
+        <w:rPr>
+          <w:rFonts w:hint="eastAsia"/>
+        </w:rPr>
+        <w:t>为了让实验结果更为直观，我们在循环体中可以通过</w:t>
+      </w:r>
+      <w:r>
+        <w:t>omp_get_thread_num()</w:t>
+      </w:r>
+      <w:r>
+        <w:rPr>
+          <w:rFonts w:hint="eastAsia"/>
+        </w:rPr>
+        <w:t>函数获取每次执行工作时的进程</w:t>
+      </w:r>
+      <w:r>
+        <w:rPr>
+          <w:rFonts w:hint="eastAsia"/>
+        </w:rPr>
+        <w:t>id</w:t>
+      </w:r>
+      <w:r>
+        <w:rPr>
+          <w:rFonts w:hint="eastAsia"/>
+        </w:rPr>
+        <w:t>并打印出来。测试结果如</w:t>
+      </w:r>
+      <w:r>
+        <w:fldChar w:fldCharType="begin"/>
+      </w:r>
+      <w:r>
+        <w:instrText xml:space="preserve"> </w:instrText>
+      </w:r>
+      <w:r>
+        <w:rPr>
+          <w:rFonts w:hint="eastAsia"/>
+        </w:rPr>
+        <w:instrText>REF _Ref518065769 \h</w:instrText>
+      </w:r>
+      <w:r>
+        <w:instrText xml:space="preserve"> </w:instrText>
+      </w:r>
+      <w:r>
+        <w:fldChar w:fldCharType="separate"/>
+      </w:r>
+      <w:r>
+        <w:rPr>
+          <w:rFonts w:hint="eastAsia"/>
+        </w:rPr>
+        <w:t>图</w:t>
       </w:r>
       <w:r>
         <w:rPr>
@@ -3355,96 +3653,22 @@
         <w:t xml:space="preserve"> </w:t>
       </w:r>
       <w:r>
-        <w:t xml:space="preserve">-o Lab1_2 </w:t>
-      </w:r>
-      <w:r>
-        <w:t>–</w:t>
-      </w:r>
-      <w:r>
-        <w:t>openmp</w:t>
-      </w:r>
-    </w:p>
-    <w:p>
-      <w:r>
-        <w:rPr>
-          <w:rFonts w:hint="eastAsia"/>
-        </w:rPr>
-        <w:tab/>
-      </w:r>
-      <w:r>
-        <w:rPr>
-          <w:rFonts w:hint="eastAsia"/>
-        </w:rPr>
-        <w:t>运行：</w:t>
-      </w:r>
-      <w:r>
-        <w:rPr>
-          <w:rFonts w:hint="eastAsia"/>
-        </w:rPr>
-        <w:t>./Lab1_2</w:t>
-      </w:r>
-    </w:p>
-    <w:p>
-      <w:r>
-        <w:rPr>
-          <w:rFonts w:hint="eastAsia"/>
-          <w:b/>
-        </w:rPr>
-        <w:tab/>
-      </w:r>
-      <w:r>
-        <w:rPr>
-          <w:rFonts w:hint="eastAsia"/>
-        </w:rPr>
-        <w:t>由于该实验是通过</w:t>
-      </w:r>
-      <w:r>
-        <w:rPr>
-          <w:rFonts w:hint="eastAsia"/>
-        </w:rPr>
-        <w:t>OpenMP</w:t>
-      </w:r>
-      <w:r>
-        <w:rPr>
-          <w:rFonts w:hint="eastAsia"/>
-        </w:rPr>
-        <w:t>特殊的编译引导语句自动将</w:t>
-      </w:r>
-      <w:r>
-        <w:rPr>
-          <w:rFonts w:hint="eastAsia"/>
-        </w:rPr>
-        <w:t>for</w:t>
-      </w:r>
-      <w:r>
-        <w:rPr>
-          <w:rFonts w:hint="eastAsia"/>
-        </w:rPr>
-        <w:t>循环分解为多个线程并行的，</w:t>
-      </w:r>
-      <w:r>
-        <w:rPr>
-          <w:rFonts w:hint="eastAsia"/>
-        </w:rPr>
-        <w:t>测试结果</w:t>
-      </w:r>
-      <w:r>
-        <w:rPr>
-          <w:rFonts w:hint="eastAsia"/>
-        </w:rPr>
-        <w:t>不是十分直观，</w:t>
-      </w:r>
-      <w:r>
-        <w:rPr>
-          <w:rFonts w:hint="eastAsia"/>
-        </w:rPr>
-        <w:t>如图</w:t>
-      </w:r>
-      <w:r>
-        <w:rPr>
-          <w:rFonts w:hint="eastAsia"/>
-        </w:rPr>
-        <w:t>1-3</w:t>
+        <w:rPr>
+          <w:noProof/>
+        </w:rPr>
+        <w:t>1</w:t>
+      </w:r>
+      <w:r>
+        <w:t>.</w:t>
+      </w:r>
+      <w:r>
+        <w:rPr>
+          <w:noProof/>
+        </w:rPr>
+        <w:t>1</w:t>
+      </w:r>
+      <w:r>
+        <w:fldChar w:fldCharType="end"/>
       </w:r>
       <w:r>
         <w:rPr>
@@ -3452,111 +3676,20 @@
         </w:rPr>
         <w:t>所示。</w:t>
       </w:r>
-      <w:r>
-        <w:rPr>
-          <w:rFonts w:hint="eastAsia"/>
-        </w:rPr>
-        <w:t>因此我们把向量长度</w:t>
-      </w:r>
-      <w:r>
-        <w:rPr>
-          <w:rFonts w:hint="eastAsia"/>
-        </w:rPr>
-        <w:t>n</w:t>
-      </w:r>
-      <w:r>
-        <w:rPr>
-          <w:rFonts w:hint="eastAsia"/>
-        </w:rPr>
-        <w:t>增加为</w:t>
-      </w:r>
-      <w:r>
-        <w:rPr>
-          <w:rFonts w:hint="eastAsia"/>
-        </w:rPr>
-        <w:t>100000</w:t>
-      </w:r>
-      <w:r>
-        <w:rPr>
-          <w:rFonts w:hint="eastAsia"/>
-        </w:rPr>
-        <w:t>，计算结果如图</w:t>
-      </w:r>
-      <w:r>
-        <w:rPr>
-          <w:rFonts w:hint="eastAsia"/>
-        </w:rPr>
-        <w:t>1-4</w:t>
-      </w:r>
-      <w:r>
-        <w:rPr>
-          <w:rFonts w:hint="eastAsia"/>
-        </w:rPr>
-        <w:t>所示。虽然已经增大了</w:t>
-      </w:r>
-      <w:r>
-        <w:rPr>
-          <w:rFonts w:hint="eastAsia"/>
-        </w:rPr>
-        <w:t>n</w:t>
-      </w:r>
-      <w:r>
-        <w:rPr>
-          <w:rFonts w:hint="eastAsia"/>
-        </w:rPr>
-        <w:t>的级数，但是多次运行的结果可以发现</w:t>
-      </w:r>
-      <w:r>
-        <w:rPr>
-          <w:rFonts w:hint="eastAsia"/>
-        </w:rPr>
-        <w:t>二者执行速度差别很小</w:t>
-      </w:r>
-      <w:r>
-        <w:rPr>
-          <w:rFonts w:hint="eastAsia"/>
-        </w:rPr>
-        <w:t>，若果仅仅只做一次简单的</w:t>
-      </w:r>
-      <w:r>
-        <w:rPr>
-          <w:rFonts w:hint="eastAsia"/>
-        </w:rPr>
-        <w:t>for</w:t>
-      </w:r>
-      <w:r>
-        <w:rPr>
-          <w:rFonts w:hint="eastAsia"/>
-        </w:rPr>
-        <w:t>循环，</w:t>
-      </w:r>
-      <w:r>
-        <w:rPr>
-          <w:rFonts w:hint="eastAsia"/>
-        </w:rPr>
-        <w:t>OpenMP</w:t>
-      </w:r>
-      <w:r>
-        <w:rPr>
-          <w:rFonts w:hint="eastAsia"/>
-        </w:rPr>
-        <w:t>的加速情况并不是特别明显。</w:t>
-      </w:r>
     </w:p>
     <w:p>
       <w:pPr>
         <w:keepNext/>
-        <w:jc w:val="center"/>
       </w:pPr>
       <w:r>
         <w:rPr>
           <w:noProof/>
         </w:rPr>
         <w:drawing>
-          <wp:inline distT="0" distB="0" distL="0" distR="0">
-            <wp:extent cx="3942715" cy="1235075"/>
-            <wp:effectExtent l="19050" t="0" r="635" b="0"/>
-            <wp:docPr id="55" name="图片 55"/>
+          <wp:inline distT="0" distB="0" distL="0" distR="0" wp14:anchorId="6B577408" wp14:editId="23789212">
+            <wp:extent cx="5274310" cy="1602740"/>
+            <wp:effectExtent l="0" t="0" r="0" b="0"/>
+            <wp:docPr id="6" name="图片 6"/>
             <wp:cNvGraphicFramePr>
               <a:graphicFrameLocks xmlns:a="http://schemas.openxmlformats.org/drawingml/2006/main" noChangeAspect="1"/>
             </wp:cNvGraphicFramePr>
@@ -3564,33 +3697,23 @@
               <a:graphicData uri="http://schemas.openxmlformats.org/drawingml/2006/picture">
                 <pic:pic xmlns:pic="http://schemas.openxmlformats.org/drawingml/2006/picture">
                   <pic:nvPicPr>
-                    <pic:cNvPr id="0" name="Picture 55"/>
-                    <pic:cNvPicPr>
-                      <a:picLocks noChangeAspect="1" noChangeArrowheads="1"/>
-                    </pic:cNvPicPr>
+                    <pic:cNvPr id="1" name=""/>
+                    <pic:cNvPicPr/>
                   </pic:nvPicPr>
                   <pic:blipFill>
-                    <a:blip r:embed="rId14" cstate="print"/>
-                    <a:srcRect/>
+                    <a:blip r:embed="rId14"/>
                     <a:stretch>
                       <a:fillRect/>
                     </a:stretch>
                   </pic:blipFill>
-                  <pic:spPr bwMode="auto">
+                  <pic:spPr>
                     <a:xfrm>
                       <a:off x="0" y="0"/>
-                      <a:ext cx="3942715" cy="1235075"/>
+                      <a:ext cx="5274310" cy="1602740"/>
                     </a:xfrm>
                     <a:prstGeom prst="rect">
                       <a:avLst/>
                     </a:prstGeom>
-                    <a:noFill/>
-                    <a:ln w="9525">
-                      <a:noFill/>
-                      <a:miter lim="800000"/>
-                      <a:headEnd/>
-                      <a:tailEnd/>
-                    </a:ln>
                   </pic:spPr>
                 </pic:pic>
               </a:graphicData>
@@ -3604,213 +3727,110 @@
         <w:pStyle w:val="af7"/>
         <w:jc w:val="center"/>
         <w:rPr>
-          <w:rFonts w:ascii="Times New Roman" w:eastAsiaTheme="minorEastAsia" w:hAnsi="Times New Roman" w:cs="Times New Roman"/>
-          <w:sz w:val="21"/>
-          <w:szCs w:val="21"/>
-        </w:rPr>
-      </w:pPr>
-      <w:r>
-        <w:rPr>
-          <w:rFonts w:ascii="Times New Roman" w:eastAsiaTheme="minorEastAsia" w:hAnsiTheme="minorEastAsia" w:cs="Times New Roman"/>
-          <w:sz w:val="21"/>
-          <w:szCs w:val="21"/>
+          <w:rFonts w:hint="eastAsia"/>
+        </w:rPr>
+      </w:pPr>
+      <w:bookmarkStart w:id="3" w:name="_Ref518065769"/>
+      <w:r>
+        <w:rPr>
+          <w:rFonts w:hint="eastAsia"/>
         </w:rPr>
         <w:t>图</w:t>
       </w:r>
       <w:r>
         <w:rPr>
-          <w:rFonts w:ascii="Times New Roman" w:eastAsiaTheme="minorEastAsia" w:hAnsi="Times New Roman" w:cs="Times New Roman"/>
-          <w:sz w:val="21"/>
-          <w:szCs w:val="21"/>
+          <w:rFonts w:hint="eastAsia"/>
+        </w:rPr>
+        <w:t xml:space="preserve"> </w:t>
+      </w:r>
+      <w:r>
+        <w:fldChar w:fldCharType="begin"/>
+      </w:r>
+      <w:r>
+        <w:instrText xml:space="preserve"> </w:instrText>
+      </w:r>
+      <w:r>
+        <w:rPr>
+          <w:rFonts w:hint="eastAsia"/>
+        </w:rPr>
+        <w:instrText>STYLEREF 2 \s</w:instrText>
+      </w:r>
+      <w:r>
+        <w:instrText xml:space="preserve"> </w:instrText>
+      </w:r>
+      <w:r>
+        <w:fldChar w:fldCharType="separate"/>
+      </w:r>
+      <w:r>
+        <w:rPr>
+          <w:noProof/>
         </w:rPr>
         <w:t>1</w:t>
       </w:r>
       <w:r>
-        <w:rPr>
-          <w:rFonts w:ascii="Times New Roman" w:eastAsiaTheme="minorEastAsia" w:hAnsi="Times New Roman" w:cs="Times New Roman"/>
-          <w:sz w:val="21"/>
-          <w:szCs w:val="21"/>
-        </w:rPr>
-        <w:t>-</w:t>
-      </w:r>
-      <w:r>
-        <w:rPr>
-          <w:rFonts w:ascii="Times New Roman" w:eastAsiaTheme="minorEastAsia" w:hAnsi="Times New Roman" w:cs="Times New Roman" w:hint="eastAsia"/>
-          <w:sz w:val="21"/>
-          <w:szCs w:val="21"/>
-        </w:rPr>
-        <w:t>4</w:t>
-      </w:r>
-      <w:r>
-        <w:rPr>
-          <w:rFonts w:ascii="Times New Roman" w:eastAsiaTheme="minorEastAsia" w:hAnsi="Times New Roman" w:cs="Times New Roman"/>
-          <w:sz w:val="21"/>
-          <w:szCs w:val="21"/>
-        </w:rPr>
+        <w:fldChar w:fldCharType="end"/>
+      </w:r>
+      <w:r>
+        <w:t>.</w:t>
+      </w:r>
+      <w:r>
+        <w:fldChar w:fldCharType="begin"/>
+      </w:r>
+      <w:r>
+        <w:instrText xml:space="preserve"> </w:instrText>
+      </w:r>
+      <w:r>
+        <w:rPr>
+          <w:rFonts w:hint="eastAsia"/>
+        </w:rPr>
+        <w:instrText xml:space="preserve">SEQ </w:instrText>
+      </w:r>
+      <w:r>
+        <w:rPr>
+          <w:rFonts w:hint="eastAsia"/>
+        </w:rPr>
+        <w:instrText>图</w:instrText>
+      </w:r>
+      <w:r>
+        <w:rPr>
+          <w:rFonts w:hint="eastAsia"/>
+        </w:rPr>
+        <w:instrText xml:space="preserve"> \* ARABIC \s 2</w:instrText>
+      </w:r>
+      <w:r>
+        <w:instrText xml:space="preserve"> </w:instrText>
+      </w:r>
+      <w:r>
+        <w:fldChar w:fldCharType="separate"/>
+      </w:r>
+      <w:r>
+        <w:rPr>
+          <w:noProof/>
+        </w:rPr>
+        <w:t>2</w:t>
+      </w:r>
+      <w:r>
+        <w:fldChar w:fldCharType="end"/>
+      </w:r>
+      <w:bookmarkEnd w:id="3"/>
+      <w:r>
         <w:t xml:space="preserve"> OpenMP</w:t>
       </w:r>
       <w:r>
         <w:rPr>
-          <w:rFonts w:ascii="Times New Roman" w:eastAsiaTheme="minorEastAsia" w:hAnsiTheme="minorEastAsia" w:cs="Times New Roman"/>
-          <w:sz w:val="21"/>
-          <w:szCs w:val="21"/>
-        </w:rPr>
-        <w:t>计算向量加法样例，</w:t>
-      </w:r>
-      <w:r>
-        <w:rPr>
-          <w:rFonts w:ascii="Times New Roman" w:eastAsiaTheme="minorEastAsia" w:hAnsi="Times New Roman" w:cs="Times New Roman"/>
-          <w:sz w:val="21"/>
-          <w:szCs w:val="21"/>
-        </w:rPr>
-        <w:t>n=10</w:t>
-      </w:r>
-    </w:p>
-    <w:p>
-      <w:pPr>
-        <w:keepNext/>
-        <w:jc w:val="center"/>
-      </w:pPr>
-      <w:r>
-        <w:rPr>
-          <w:noProof/>
-        </w:rPr>
-        <w:drawing>
-          <wp:inline distT="0" distB="0" distL="0" distR="0">
-            <wp:extent cx="4168140" cy="795655"/>
-            <wp:effectExtent l="19050" t="0" r="3810" b="0"/>
-            <wp:docPr id="61" name="图片 61"/>
-            <wp:cNvGraphicFramePr>
-              <a:graphicFrameLocks xmlns:a="http://schemas.openxmlformats.org/drawingml/2006/main" noChangeAspect="1"/>
-            </wp:cNvGraphicFramePr>
-            <a:graphic xmlns:a="http://schemas.openxmlformats.org/drawingml/2006/main">
-              <a:graphicData uri="http://schemas.openxmlformats.org/drawingml/2006/picture">
-                <pic:pic xmlns:pic="http://schemas.openxmlformats.org/drawingml/2006/picture">
-                  <pic:nvPicPr>
-                    <pic:cNvPr id="0" name="Picture 61"/>
-                    <pic:cNvPicPr>
-                      <a:picLocks noChangeAspect="1" noChangeArrowheads="1"/>
-                    </pic:cNvPicPr>
-                  </pic:nvPicPr>
-                  <pic:blipFill>
-                    <a:blip r:embed="rId15" cstate="print"/>
-                    <a:srcRect/>
-                    <a:stretch>
-                      <a:fillRect/>
-                    </a:stretch>
-                  </pic:blipFill>
-                  <pic:spPr bwMode="auto">
-                    <a:xfrm>
-                      <a:off x="0" y="0"/>
-                      <a:ext cx="4168140" cy="795655"/>
-                    </a:xfrm>
-                    <a:prstGeom prst="rect">
-                      <a:avLst/>
-                    </a:prstGeom>
-                    <a:noFill/>
-                    <a:ln w="9525">
-                      <a:noFill/>
-                      <a:miter lim="800000"/>
-                      <a:headEnd/>
-                      <a:tailEnd/>
-                    </a:ln>
-                  </pic:spPr>
-                </pic:pic>
-              </a:graphicData>
-            </a:graphic>
-          </wp:inline>
-        </w:drawing>
-      </w:r>
-    </w:p>
-    <w:p>
-      <w:pPr>
-        <w:pStyle w:val="af7"/>
-        <w:jc w:val="center"/>
-        <w:rPr>
-          <w:rFonts w:ascii="Times New Roman" w:eastAsiaTheme="minorEastAsia" w:hAnsiTheme="minorEastAsia" w:cs="Times New Roman"/>
-          <w:sz w:val="21"/>
-          <w:szCs w:val="21"/>
-        </w:rPr>
-      </w:pPr>
-      <w:r>
-        <w:rPr>
-          <w:rFonts w:ascii="Times New Roman" w:eastAsiaTheme="minorEastAsia" w:hAnsiTheme="minorEastAsia" w:cs="Times New Roman" w:hint="eastAsia"/>
-          <w:sz w:val="21"/>
-          <w:szCs w:val="21"/>
-        </w:rPr>
-        <w:t>图</w:t>
-      </w:r>
-      <w:r>
-        <w:rPr>
-          <w:rFonts w:ascii="Times New Roman" w:eastAsiaTheme="minorEastAsia" w:hAnsiTheme="minorEastAsia" w:cs="Times New Roman" w:hint="eastAsia"/>
-          <w:sz w:val="21"/>
-          <w:szCs w:val="21"/>
-        </w:rPr>
-        <w:t>1-5</w:t>
-      </w:r>
-      <w:r>
-        <w:rPr>
-          <w:rFonts w:ascii="Times New Roman" w:eastAsiaTheme="minorEastAsia" w:hAnsiTheme="minorEastAsia" w:cs="Times New Roman" w:hint="eastAsia"/>
-          <w:sz w:val="21"/>
-          <w:szCs w:val="21"/>
-        </w:rPr>
-        <w:t xml:space="preserve"> OpenMP</w:t>
-      </w:r>
-      <w:r>
-        <w:rPr>
-          <w:rFonts w:ascii="Times New Roman" w:eastAsiaTheme="minorEastAsia" w:hAnsiTheme="minorEastAsia" w:cs="Times New Roman" w:hint="eastAsia"/>
-          <w:sz w:val="21"/>
-          <w:szCs w:val="21"/>
-        </w:rPr>
-        <w:t>计算向量加法样例，</w:t>
-      </w:r>
-      <w:r>
-        <w:rPr>
-          <w:rFonts w:ascii="Times New Roman" w:eastAsiaTheme="minorEastAsia" w:hAnsiTheme="minorEastAsia" w:cs="Times New Roman" w:hint="eastAsia"/>
-          <w:sz w:val="21"/>
-          <w:szCs w:val="21"/>
-        </w:rPr>
-        <w:t>n=</w:t>
-      </w:r>
-      <m:oMath>
-        <m:sSup>
-          <m:sSupPr>
-            <m:ctrlPr>
-              <w:rPr>
-                <w:rFonts w:ascii="Cambria Math" w:eastAsiaTheme="minorEastAsia" w:hAnsi="Cambria Math" w:cs="Times New Roman"/>
-                <w:sz w:val="21"/>
-                <w:szCs w:val="21"/>
-              </w:rPr>
-            </m:ctrlPr>
-          </m:sSupPr>
-          <m:e>
-            <m:r>
-              <m:rPr>
-                <m:sty m:val="p"/>
-              </m:rPr>
-              <w:rPr>
-                <w:rFonts w:ascii="Cambria Math" w:eastAsiaTheme="minorEastAsia" w:hAnsi="Cambria Math" w:cs="Times New Roman"/>
-                <w:sz w:val="21"/>
-                <w:szCs w:val="21"/>
-              </w:rPr>
-              <m:t>10</m:t>
-            </m:r>
-          </m:e>
-          <m:sup>
-            <m:r>
-              <m:rPr>
-                <m:sty m:val="p"/>
-              </m:rPr>
-              <w:rPr>
-                <w:rFonts w:ascii="Cambria Math" w:eastAsiaTheme="minorEastAsia" w:hAnsi="Cambria Math" w:cs="Times New Roman"/>
-                <w:sz w:val="21"/>
-                <w:szCs w:val="21"/>
-              </w:rPr>
-              <m:t>6</m:t>
-            </m:r>
-          </m:sup>
-        </m:sSup>
-      </m:oMath>
+          <w:rFonts w:hint="eastAsia"/>
+        </w:rPr>
+        <w:t>计算向量加法样例</w:t>
+      </w:r>
+      <w:r>
+        <w:rPr>
+          <w:rFonts w:hint="eastAsia"/>
+        </w:rPr>
+        <w:t>,</w:t>
+      </w:r>
+      <w:r>
+        <w:t xml:space="preserve"> n=128</w:t>
+      </w:r>
     </w:p>
     <w:p>
       <w:pPr>
@@ -3970,7 +3990,7 @@
                     </pic:cNvPicPr>
                   </pic:nvPicPr>
                   <pic:blipFill>
-                    <a:blip r:embed="rId16" cstate="print"/>
+                    <a:blip r:embed="rId15" cstate="print"/>
                     <a:srcRect/>
                     <a:stretch>
                       <a:fillRect/>
@@ -4049,6 +4069,8 @@
         </w:rPr>
         <w:t>向量加法</w:t>
       </w:r>
+      <w:bookmarkStart w:id="4" w:name="_GoBack"/>
+      <w:bookmarkEnd w:id="4"/>
     </w:p>
     <w:p>
       <w:r>
@@ -4412,7 +4434,7 @@
                     </pic:cNvPicPr>
                   </pic:nvPicPr>
                   <pic:blipFill>
-                    <a:blip r:embed="rId17" cstate="print"/>
+                    <a:blip r:embed="rId16" cstate="print"/>
                     <a:srcRect/>
                     <a:stretch>
                       <a:fillRect/>
@@ -4543,7 +4565,7 @@
                     </pic:cNvPicPr>
                   </pic:nvPicPr>
                   <pic:blipFill>
-                    <a:blip r:embed="rId18" cstate="print"/>
+                    <a:blip r:embed="rId17" cstate="print"/>
                     <a:srcRect/>
                     <a:stretch>
                       <a:fillRect/>
@@ -4682,7 +4704,7 @@
                     </pic:cNvPicPr>
                   </pic:nvPicPr>
                   <pic:blipFill>
-                    <a:blip r:embed="rId19" cstate="print"/>
+                    <a:blip r:embed="rId18" cstate="print"/>
                     <a:srcRect/>
                     <a:stretch>
                       <a:fillRect/>
@@ -4796,38 +4818,38 @@
     </w:p>
     <w:p>
       <w:pPr>
+        <w:pStyle w:val="2"/>
+      </w:pPr>
+      <w:r>
+        <w:br w:type="page"/>
+      </w:r>
+      <w:r>
+        <w:rPr>
+          <w:rFonts w:hint="eastAsia"/>
+        </w:rPr>
+        <w:t>实验二</w:t>
+      </w:r>
+    </w:p>
+    <w:p>
+      <w:pPr>
+        <w:pStyle w:val="af2"/>
+      </w:pPr>
+      <w:r>
+        <w:rPr>
+          <w:rFonts w:hint="eastAsia"/>
+        </w:rPr>
+        <w:t xml:space="preserve">2.1 </w:t>
+      </w:r>
+      <w:r>
+        <w:rPr>
+          <w:rFonts w:hint="eastAsia"/>
+        </w:rPr>
+        <w:t>实验目的与要求</w:t>
+      </w:r>
+    </w:p>
+    <w:p>
+      <w:pPr>
         <w:pStyle w:val="af0"/>
-      </w:pPr>
-      <w:r>
-        <w:br w:type="page"/>
-      </w:r>
-      <w:r>
-        <w:rPr>
-          <w:rFonts w:hint="eastAsia"/>
-        </w:rPr>
-        <w:t>实验二</w:t>
-      </w:r>
-    </w:p>
-    <w:p>
-      <w:pPr>
-        <w:pStyle w:val="af2"/>
-      </w:pPr>
-      <w:r>
-        <w:rPr>
-          <w:rFonts w:hint="eastAsia"/>
-        </w:rPr>
-        <w:t xml:space="preserve">2.1 </w:t>
-      </w:r>
-      <w:r>
-        <w:rPr>
-          <w:rFonts w:hint="eastAsia"/>
-        </w:rPr>
-        <w:t>实验目的与要求</w:t>
-      </w:r>
-    </w:p>
-    <w:p>
-      <w:pPr>
-        <w:pStyle w:val="af"/>
         <w:numPr>
           <w:ilvl w:val="0"/>
           <w:numId w:val="5"/>
@@ -4862,7 +4884,7 @@
     </w:p>
     <w:p>
       <w:pPr>
-        <w:pStyle w:val="af"/>
+        <w:pStyle w:val="af0"/>
         <w:numPr>
           <w:ilvl w:val="0"/>
           <w:numId w:val="5"/>
@@ -4884,7 +4906,7 @@
     </w:p>
     <w:p>
       <w:pPr>
-        <w:pStyle w:val="af"/>
+        <w:pStyle w:val="af0"/>
         <w:numPr>
           <w:ilvl w:val="0"/>
           <w:numId w:val="5"/>
@@ -4919,7 +4941,7 @@
     </w:p>
     <w:p>
       <w:pPr>
-        <w:pStyle w:val="af"/>
+        <w:pStyle w:val="af0"/>
         <w:numPr>
           <w:ilvl w:val="0"/>
           <w:numId w:val="5"/>
@@ -5687,7 +5709,7 @@
                     </pic:cNvPicPr>
                   </pic:nvPicPr>
                   <pic:blipFill>
-                    <a:blip r:embed="rId20" cstate="print"/>
+                    <a:blip r:embed="rId19" cstate="print"/>
                     <a:srcRect/>
                     <a:stretch>
                       <a:fillRect/>
@@ -5777,7 +5799,7 @@
     </w:p>
     <w:p>
       <w:pPr>
-        <w:pStyle w:val="af0"/>
+        <w:pStyle w:val="2"/>
       </w:pPr>
       <w:r>
         <w:rPr>
@@ -5788,7 +5810,7 @@
     </w:p>
     <w:p>
       <w:pPr>
-        <w:pStyle w:val="af0"/>
+        <w:pStyle w:val="2"/>
       </w:pPr>
       <w:r>
         <w:rPr>
@@ -5799,7 +5821,7 @@
     </w:p>
     <w:p>
       <w:pPr>
-        <w:pStyle w:val="af0"/>
+        <w:pStyle w:val="2"/>
       </w:pPr>
       <w:r>
         <w:rPr>
@@ -5820,41 +5842,41 @@
     <w:p/>
     <w:p>
       <w:pPr>
+        <w:pStyle w:val="2"/>
+      </w:pPr>
+      <w:r>
+        <w:rPr>
+          <w:rFonts w:hint="eastAsia"/>
+        </w:rPr>
+        <w:t>附录</w:t>
+      </w:r>
+    </w:p>
+    <w:p>
+      <w:pPr>
+        <w:pStyle w:val="af2"/>
+      </w:pPr>
+      <w:r>
+        <w:rPr>
+          <w:rFonts w:hint="eastAsia"/>
+        </w:rPr>
+        <w:t>在</w:t>
+      </w:r>
+      <w:r>
+        <w:rPr>
+          <w:rFonts w:hint="eastAsia"/>
+        </w:rPr>
+        <w:t>OpenCV3.0.0 + Visual Studio 2017</w:t>
+      </w:r>
+      <w:r>
+        <w:rPr>
+          <w:rFonts w:hint="eastAsia"/>
+        </w:rPr>
+        <w:t>环境下创建工程相关配置。</w:t>
+      </w:r>
+    </w:p>
+    <w:p>
+      <w:pPr>
         <w:pStyle w:val="af0"/>
-      </w:pPr>
-      <w:r>
-        <w:rPr>
-          <w:rFonts w:hint="eastAsia"/>
-        </w:rPr>
-        <w:t>附录</w:t>
-      </w:r>
-    </w:p>
-    <w:p>
-      <w:pPr>
-        <w:pStyle w:val="af2"/>
-      </w:pPr>
-      <w:r>
-        <w:rPr>
-          <w:rFonts w:hint="eastAsia"/>
-        </w:rPr>
-        <w:t>在</w:t>
-      </w:r>
-      <w:r>
-        <w:rPr>
-          <w:rFonts w:hint="eastAsia"/>
-        </w:rPr>
-        <w:t>OpenCV3.0.0 + Visual Studio 2017</w:t>
-      </w:r>
-      <w:r>
-        <w:rPr>
-          <w:rFonts w:hint="eastAsia"/>
-        </w:rPr>
-        <w:t>环境下创建工程相关配置。</w:t>
-      </w:r>
-    </w:p>
-    <w:p>
-      <w:pPr>
-        <w:pStyle w:val="af"/>
         <w:numPr>
           <w:ilvl w:val="0"/>
           <w:numId w:val="4"/>
@@ -5870,7 +5892,7 @@
     </w:p>
     <w:p>
       <w:pPr>
-        <w:pStyle w:val="af"/>
+        <w:pStyle w:val="af0"/>
         <w:ind w:left="360" w:firstLineChars="0" w:firstLine="0"/>
       </w:pPr>
       <w:r>
@@ -5906,7 +5928,7 @@
     </w:p>
     <w:p>
       <w:pPr>
-        <w:pStyle w:val="af"/>
+        <w:pStyle w:val="af0"/>
         <w:ind w:left="360" w:firstLineChars="0" w:firstLine="0"/>
       </w:pPr>
       <w:r>
@@ -5932,7 +5954,7 @@
                     </pic:cNvPicPr>
                   </pic:nvPicPr>
                   <pic:blipFill>
-                    <a:blip r:embed="rId21" cstate="print"/>
+                    <a:blip r:embed="rId20" cstate="print"/>
                     <a:srcRect/>
                     <a:stretch>
                       <a:fillRect/>
@@ -5963,7 +5985,7 @@
     </w:p>
     <w:p>
       <w:pPr>
-        <w:pStyle w:val="af"/>
+        <w:pStyle w:val="af0"/>
         <w:numPr>
           <w:ilvl w:val="0"/>
           <w:numId w:val="4"/>
@@ -6003,7 +6025,7 @@
     </w:p>
     <w:p>
       <w:pPr>
-        <w:pStyle w:val="af"/>
+        <w:pStyle w:val="af0"/>
         <w:numPr>
           <w:ilvl w:val="0"/>
           <w:numId w:val="4"/>
@@ -6043,7 +6065,7 @@
     </w:p>
     <w:p>
       <w:pPr>
-        <w:pStyle w:val="af"/>
+        <w:pStyle w:val="af0"/>
         <w:ind w:left="360" w:firstLineChars="0" w:firstLine="0"/>
       </w:pPr>
       <w:r>
@@ -6061,7 +6083,7 @@
     </w:p>
     <w:p>
       <w:pPr>
-        <w:pStyle w:val="af"/>
+        <w:pStyle w:val="af0"/>
         <w:ind w:left="1200" w:firstLineChars="0" w:firstLine="60"/>
       </w:pPr>
       <w:r>
@@ -6097,7 +6119,7 @@
     </w:p>
     <w:p>
       <w:pPr>
-        <w:pStyle w:val="af"/>
+        <w:pStyle w:val="af0"/>
         <w:ind w:left="360" w:firstLineChars="0" w:firstLine="0"/>
         <w:rPr>
           <w:rFonts w:ascii="Helvetica" w:hAnsi="Helvetica"/>
@@ -6180,7 +6202,7 @@
     </w:p>
     <w:p>
       <w:pPr>
-        <w:pStyle w:val="af"/>
+        <w:pStyle w:val="af0"/>
         <w:ind w:left="360" w:firstLineChars="0" w:firstLine="0"/>
         <w:rPr>
           <w:rFonts w:ascii="Helvetica" w:hAnsi="Helvetica"/>
@@ -6263,7 +6285,7 @@
     </w:p>
     <w:p>
       <w:pPr>
-        <w:pStyle w:val="af"/>
+        <w:pStyle w:val="af0"/>
         <w:ind w:left="360" w:firstLineChars="0" w:firstLine="0"/>
         <w:rPr>
           <w:rFonts w:ascii="Helvetica" w:hAnsi="Helvetica"/>
@@ -6296,7 +6318,7 @@
     </w:p>
     <w:p>
       <w:pPr>
-        <w:pStyle w:val="af"/>
+        <w:pStyle w:val="af0"/>
         <w:ind w:left="360" w:firstLineChars="0" w:firstLine="0"/>
       </w:pPr>
       <w:r>
@@ -6372,7 +6394,7 @@
     </w:p>
     <w:p>
       <w:pPr>
-        <w:pStyle w:val="af"/>
+        <w:pStyle w:val="af0"/>
         <w:ind w:left="360" w:firstLineChars="0" w:firstLine="0"/>
         <w:jc w:val="center"/>
       </w:pPr>
@@ -6398,7 +6420,7 @@
                     </pic:cNvPicPr>
                   </pic:nvPicPr>
                   <pic:blipFill>
-                    <a:blip r:embed="rId22" cstate="print"/>
+                    <a:blip r:embed="rId21" cstate="print"/>
                     <a:srcRect/>
                     <a:stretch>
                       <a:fillRect/>
@@ -6429,7 +6451,7 @@
     </w:p>
     <w:p>
       <w:pPr>
-        <w:pStyle w:val="af"/>
+        <w:pStyle w:val="af0"/>
         <w:numPr>
           <w:ilvl w:val="0"/>
           <w:numId w:val="4"/>
@@ -6478,7 +6500,7 @@
     </w:p>
     <w:p>
       <w:pPr>
-        <w:pStyle w:val="af"/>
+        <w:pStyle w:val="af0"/>
         <w:ind w:left="360" w:firstLineChars="0" w:firstLine="0"/>
         <w:jc w:val="center"/>
       </w:pPr>
@@ -6504,7 +6526,7 @@
                     </pic:cNvPicPr>
                   </pic:nvPicPr>
                   <pic:blipFill>
-                    <a:blip r:embed="rId23" cstate="print"/>
+                    <a:blip r:embed="rId22" cstate="print"/>
                     <a:srcRect/>
                     <a:stretch>
                       <a:fillRect/>
@@ -6535,7 +6557,7 @@
     </w:p>
     <w:p>
       <w:pPr>
-        <w:pStyle w:val="af"/>
+        <w:pStyle w:val="af0"/>
         <w:numPr>
           <w:ilvl w:val="0"/>
           <w:numId w:val="4"/>
@@ -6701,7 +6723,7 @@
     </w:p>
     <w:p>
       <w:pPr>
-        <w:pStyle w:val="af"/>
+        <w:pStyle w:val="af0"/>
         <w:ind w:left="360" w:firstLineChars="0" w:firstLine="0"/>
         <w:jc w:val="center"/>
       </w:pPr>
@@ -6727,7 +6749,7 @@
                     </pic:cNvPicPr>
                   </pic:nvPicPr>
                   <pic:blipFill>
-                    <a:blip r:embed="rId24" cstate="print"/>
+                    <a:blip r:embed="rId23" cstate="print"/>
                     <a:srcRect/>
                     <a:stretch>
                       <a:fillRect/>
@@ -6758,7 +6780,7 @@
     </w:p>
     <w:p>
       <w:pPr>
-        <w:pStyle w:val="af"/>
+        <w:pStyle w:val="af0"/>
         <w:numPr>
           <w:ilvl w:val="0"/>
           <w:numId w:val="4"/>
@@ -6786,7 +6808,7 @@
     </w:p>
     <w:p>
       <w:pPr>
-        <w:pStyle w:val="af"/>
+        <w:pStyle w:val="af0"/>
         <w:ind w:left="360" w:firstLineChars="0" w:firstLine="0"/>
       </w:pPr>
       <w:r>
@@ -6811,7 +6833,7 @@
                     </pic:cNvPicPr>
                   </pic:nvPicPr>
                   <pic:blipFill>
-                    <a:blip r:embed="rId20" cstate="print"/>
+                    <a:blip r:embed="rId19" cstate="print"/>
                     <a:srcRect/>
                     <a:stretch>
                       <a:fillRect/>
@@ -6866,7 +6888,7 @@
     </w:p>
     <w:p>
       <w:pPr>
-        <w:pStyle w:val="af"/>
+        <w:pStyle w:val="af0"/>
         <w:numPr>
           <w:ilvl w:val="0"/>
           <w:numId w:val="8"/>
@@ -6892,10 +6914,10 @@
         </w:rPr>
         <w:t xml:space="preserve">sing std::cout in multiple threads, </w:t>
       </w:r>
-      <w:hyperlink r:id="rId25" w:history="1">
+      <w:hyperlink r:id="rId24" w:history="1">
         <w:r>
           <w:rPr>
-            <w:rStyle w:val="a9"/>
+            <w:rStyle w:val="aa"/>
             <w:sz w:val="21"/>
             <w:szCs w:val="21"/>
           </w:rPr>
@@ -6912,7 +6934,7 @@
     </w:p>
     <w:p>
       <w:pPr>
-        <w:pStyle w:val="af"/>
+        <w:pStyle w:val="af0"/>
         <w:numPr>
           <w:ilvl w:val="0"/>
           <w:numId w:val="8"/>
@@ -6938,10 +6960,10 @@
         </w:rPr>
         <w:t xml:space="preserve">++: Simple return value from std::thread?, </w:t>
       </w:r>
-      <w:hyperlink r:id="rId26" w:history="1">
+      <w:hyperlink r:id="rId25" w:history="1">
         <w:r>
           <w:rPr>
-            <w:rStyle w:val="a9"/>
+            <w:rStyle w:val="aa"/>
             <w:sz w:val="21"/>
             <w:szCs w:val="21"/>
           </w:rPr>
@@ -6958,14 +6980,13 @@
     </w:p>
     <w:p>
       <w:pPr>
-        <w:pStyle w:val="af"/>
+        <w:pStyle w:val="af0"/>
         <w:numPr>
           <w:ilvl w:val="0"/>
           <w:numId w:val="8"/>
         </w:numPr>
         <w:ind w:firstLineChars="0"/>
         <w:rPr>
-          <w:rFonts w:hint="eastAsia"/>
           <w:sz w:val="21"/>
           <w:szCs w:val="21"/>
         </w:rPr>
@@ -6977,10 +6998,10 @@
         </w:rPr>
         <w:t xml:space="preserve">Thread – C++ reference, </w:t>
       </w:r>
-      <w:hyperlink r:id="rId27" w:history="1">
+      <w:hyperlink r:id="rId26" w:history="1">
         <w:r>
           <w:rPr>
-            <w:rStyle w:val="a9"/>
+            <w:rStyle w:val="aa"/>
             <w:sz w:val="21"/>
             <w:szCs w:val="21"/>
           </w:rPr>
@@ -6994,6 +7015,58 @@
         </w:rPr>
         <w:t>.</w:t>
       </w:r>
+    </w:p>
+    <w:p>
+      <w:pPr>
+        <w:pStyle w:val="af0"/>
+        <w:numPr>
+          <w:ilvl w:val="0"/>
+          <w:numId w:val="8"/>
+        </w:numPr>
+        <w:ind w:firstLineChars="0"/>
+        <w:rPr>
+          <w:sz w:val="21"/>
+          <w:szCs w:val="21"/>
+        </w:rPr>
+      </w:pPr>
+      <w:r>
+        <w:rPr>
+          <w:sz w:val="21"/>
+          <w:szCs w:val="21"/>
+        </w:rPr>
+        <w:t xml:space="preserve">Cmake cannot find OpenMP, </w:t>
+      </w:r>
+      <w:hyperlink r:id="rId27" w:history="1">
+        <w:r>
+          <w:rPr>
+            <w:rStyle w:val="aa"/>
+            <w:sz w:val="21"/>
+            <w:szCs w:val="21"/>
+          </w:rPr>
+          <w:t>https://stackoverflow.com/questions/17633513</w:t>
+        </w:r>
+      </w:hyperlink>
+      <w:r>
+        <w:rPr>
+          <w:sz w:val="21"/>
+          <w:szCs w:val="21"/>
+        </w:rPr>
+        <w:t>.</w:t>
+      </w:r>
+    </w:p>
+    <w:p>
+      <w:pPr>
+        <w:pStyle w:val="af0"/>
+        <w:numPr>
+          <w:ilvl w:val="0"/>
+          <w:numId w:val="8"/>
+        </w:numPr>
+        <w:ind w:firstLineChars="0"/>
+        <w:rPr>
+          <w:sz w:val="21"/>
+          <w:szCs w:val="21"/>
+        </w:rPr>
+      </w:pPr>
     </w:p>
     <w:sectPr>
       <w:pgSz w:w="11906" w:h="16838"/>
@@ -7028,7 +7101,7 @@
 <w:ftr xmlns:wpc="http://schemas.microsoft.com/office/word/2010/wordprocessingCanvas" xmlns:cx="http://schemas.microsoft.com/office/drawing/2014/chartex" xmlns:cx1="http://schemas.microsoft.com/office/drawing/2015/9/8/chartex" xmlns:cx2="http://schemas.microsoft.com/office/drawing/2015/10/21/chartex" xmlns:cx3="http://schemas.microsoft.com/office/drawing/2016/5/9/chartex" xmlns:cx4="http://schemas.microsoft.com/office/drawing/2016/5/10/chartex" xmlns:cx5="http://schemas.microsoft.com/office/drawing/2016/5/11/chartex" xmlns:cx6="http://schemas.microsoft.com/office/drawing/2016/5/12/chartex" xmlns:cx7="http://schemas.microsoft.com/office/drawing/2016/5/13/chartex" xmlns:cx8="http://schemas.microsoft.com/office/drawing/2016/5/14/chartex" xmlns:mc="http://schemas.openxmlformats.org/markup-compatibility/2006" xmlns:aink="http://schemas.microsoft.com/office/drawing/2016/ink" xmlns:am3d="http://schemas.microsoft.com/office/drawing/2017/model3d" xmlns:o="urn:schemas-microsoft-com:office:office" xmlns:r="http://schemas.openxmlformats.org/officeDocument/2006/relationships" xmlns:m="http://schemas.openxmlformats.org/officeDocument/2006/math" xmlns:v="urn:schemas-microsoft-com:vml" xmlns:wp14="http://schemas.microsoft.com/office/word/2010/wordprocessingDrawing" xmlns:wp="http://schemas.openxmlformats.org/drawingml/2006/wordprocessingDrawing" xmlns:w10="urn:schemas-microsoft-com:office:word" xmlns:w="http://schemas.openxmlformats.org/wordprocessingml/2006/main" xmlns:w14="http://schemas.microsoft.com/office/word/2010/wordml" xmlns:w15="http://schemas.microsoft.com/office/word/2012/wordml" xmlns:w16cid="http://schemas.microsoft.com/office/word/2016/wordml/cid" xmlns:w16se="http://schemas.microsoft.com/office/word/2015/wordml/symex" xmlns:wpg="http://schemas.microsoft.com/office/word/2010/wordprocessingGroup" xmlns:wpi="http://schemas.microsoft.com/office/word/2010/wordprocessingInk" xmlns:wne="http://schemas.microsoft.com/office/word/2006/wordml" xmlns:wps="http://schemas.microsoft.com/office/word/2010/wordprocessingShape" mc:Ignorable="w14 w15 w16se w16cid wp14">
   <w:p>
     <w:pPr>
-      <w:pStyle w:val="a3"/>
+      <w:pStyle w:val="a4"/>
       <w:jc w:val="center"/>
     </w:pPr>
   </w:p>
@@ -7058,7 +7131,7 @@
 <w:hdr xmlns:wpc="http://schemas.microsoft.com/office/word/2010/wordprocessingCanvas" xmlns:cx="http://schemas.microsoft.com/office/drawing/2014/chartex" xmlns:cx1="http://schemas.microsoft.com/office/drawing/2015/9/8/chartex" xmlns:cx2="http://schemas.microsoft.com/office/drawing/2015/10/21/chartex" xmlns:cx3="http://schemas.microsoft.com/office/drawing/2016/5/9/chartex" xmlns:cx4="http://schemas.microsoft.com/office/drawing/2016/5/10/chartex" xmlns:cx5="http://schemas.microsoft.com/office/drawing/2016/5/11/chartex" xmlns:cx6="http://schemas.microsoft.com/office/drawing/2016/5/12/chartex" xmlns:cx7="http://schemas.microsoft.com/office/drawing/2016/5/13/chartex" xmlns:cx8="http://schemas.microsoft.com/office/drawing/2016/5/14/chartex" xmlns:mc="http://schemas.openxmlformats.org/markup-compatibility/2006" xmlns:aink="http://schemas.microsoft.com/office/drawing/2016/ink" xmlns:am3d="http://schemas.microsoft.com/office/drawing/2017/model3d" xmlns:o="urn:schemas-microsoft-com:office:office" xmlns:r="http://schemas.openxmlformats.org/officeDocument/2006/relationships" xmlns:m="http://schemas.openxmlformats.org/officeDocument/2006/math" xmlns:v="urn:schemas-microsoft-com:vml" xmlns:wp14="http://schemas.microsoft.com/office/word/2010/wordprocessingDrawing" xmlns:wp="http://schemas.openxmlformats.org/drawingml/2006/wordprocessingDrawing" xmlns:w10="urn:schemas-microsoft-com:office:word" xmlns:w="http://schemas.openxmlformats.org/wordprocessingml/2006/main" xmlns:w14="http://schemas.microsoft.com/office/word/2010/wordml" xmlns:w15="http://schemas.microsoft.com/office/word/2012/wordml" xmlns:w16cid="http://schemas.microsoft.com/office/word/2016/wordml/cid" xmlns:w16se="http://schemas.microsoft.com/office/word/2015/wordml/symex" xmlns:wpg="http://schemas.microsoft.com/office/word/2010/wordprocessingGroup" xmlns:wpi="http://schemas.microsoft.com/office/word/2010/wordprocessingInk" xmlns:wne="http://schemas.microsoft.com/office/word/2006/wordml" xmlns:wps="http://schemas.microsoft.com/office/word/2010/wordprocessingShape" mc:Ignorable="w14 w15 w16se w16cid wp14">
   <w:p>
     <w:pPr>
-      <w:pStyle w:val="a4"/>
+      <w:pStyle w:val="a5"/>
     </w:pPr>
   </w:p>
 </w:hdr>
@@ -7420,6 +7493,95 @@
     </w:lvl>
   </w:abstractNum>
   <w:abstractNum w:abstractNumId="4" w15:restartNumberingAfterBreak="0">
+    <w:nsid w:val="43414D85"/>
+    <w:multiLevelType w:val="hybridMultilevel"/>
+    <w:tmpl w:val="66FC4B58"/>
+    <w:lvl w:ilvl="0" w:tplc="00F03DF6">
+      <w:start w:val="1"/>
+      <w:numFmt w:val="decimal"/>
+      <w:lvlText w:val="%1."/>
+      <w:lvlJc w:val="left"/>
+      <w:pPr>
+        <w:ind w:left="360" w:hanging="360"/>
+      </w:pPr>
+      <w:rPr>
+        <w:rFonts w:hint="default"/>
+      </w:rPr>
+    </w:lvl>
+    <w:lvl w:ilvl="1" w:tplc="04090019" w:tentative="1">
+      <w:start w:val="1"/>
+      <w:numFmt w:val="lowerLetter"/>
+      <w:lvlText w:val="%2)"/>
+      <w:lvlJc w:val="left"/>
+      <w:pPr>
+        <w:ind w:left="840" w:hanging="420"/>
+      </w:pPr>
+    </w:lvl>
+    <w:lvl w:ilvl="2" w:tplc="0409001B" w:tentative="1">
+      <w:start w:val="1"/>
+      <w:numFmt w:val="lowerRoman"/>
+      <w:lvlText w:val="%3."/>
+      <w:lvlJc w:val="right"/>
+      <w:pPr>
+        <w:ind w:left="1260" w:hanging="420"/>
+      </w:pPr>
+    </w:lvl>
+    <w:lvl w:ilvl="3" w:tplc="0409000F" w:tentative="1">
+      <w:start w:val="1"/>
+      <w:numFmt w:val="decimal"/>
+      <w:lvlText w:val="%4."/>
+      <w:lvlJc w:val="left"/>
+      <w:pPr>
+        <w:ind w:left="1680" w:hanging="420"/>
+      </w:pPr>
+    </w:lvl>
+    <w:lvl w:ilvl="4" w:tplc="04090019" w:tentative="1">
+      <w:start w:val="1"/>
+      <w:numFmt w:val="lowerLetter"/>
+      <w:lvlText w:val="%5)"/>
+      <w:lvlJc w:val="left"/>
+      <w:pPr>
+        <w:ind w:left="2100" w:hanging="420"/>
+      </w:pPr>
+    </w:lvl>
+    <w:lvl w:ilvl="5" w:tplc="0409001B" w:tentative="1">
+      <w:start w:val="1"/>
+      <w:numFmt w:val="lowerRoman"/>
+      <w:lvlText w:val="%6."/>
+      <w:lvlJc w:val="right"/>
+      <w:pPr>
+        <w:ind w:left="2520" w:hanging="420"/>
+      </w:pPr>
+    </w:lvl>
+    <w:lvl w:ilvl="6" w:tplc="0409000F" w:tentative="1">
+      <w:start w:val="1"/>
+      <w:numFmt w:val="decimal"/>
+      <w:lvlText w:val="%7."/>
+      <w:lvlJc w:val="left"/>
+      <w:pPr>
+        <w:ind w:left="2940" w:hanging="420"/>
+      </w:pPr>
+    </w:lvl>
+    <w:lvl w:ilvl="7" w:tplc="04090019" w:tentative="1">
+      <w:start w:val="1"/>
+      <w:numFmt w:val="lowerLetter"/>
+      <w:lvlText w:val="%8)"/>
+      <w:lvlJc w:val="left"/>
+      <w:pPr>
+        <w:ind w:left="3360" w:hanging="420"/>
+      </w:pPr>
+    </w:lvl>
+    <w:lvl w:ilvl="8" w:tplc="0409001B" w:tentative="1">
+      <w:start w:val="1"/>
+      <w:numFmt w:val="lowerRoman"/>
+      <w:lvlText w:val="%9."/>
+      <w:lvlJc w:val="right"/>
+      <w:pPr>
+        <w:ind w:left="3780" w:hanging="420"/>
+      </w:pPr>
+    </w:lvl>
+  </w:abstractNum>
+  <w:abstractNum w:abstractNumId="5" w15:restartNumberingAfterBreak="0">
     <w:nsid w:val="4B577DDA"/>
     <w:multiLevelType w:val="hybridMultilevel"/>
     <w:tmpl w:val="FF54E09E"/>
@@ -7508,7 +7670,7 @@
       </w:pPr>
     </w:lvl>
   </w:abstractNum>
-  <w:abstractNum w:abstractNumId="5" w15:restartNumberingAfterBreak="0">
+  <w:abstractNum w:abstractNumId="6" w15:restartNumberingAfterBreak="0">
     <w:nsid w:val="60015E39"/>
     <w:multiLevelType w:val="hybridMultilevel"/>
     <w:tmpl w:val="E3C6A228"/>
@@ -7621,7 +7783,97 @@
       </w:rPr>
     </w:lvl>
   </w:abstractNum>
-  <w:abstractNum w:abstractNumId="6" w15:restartNumberingAfterBreak="0">
+  <w:abstractNum w:abstractNumId="7" w15:restartNumberingAfterBreak="0">
+    <w:nsid w:val="64752F85"/>
+    <w:multiLevelType w:val="multilevel"/>
+    <w:tmpl w:val="96F25F60"/>
+    <w:lvl w:ilvl="0">
+      <w:start w:val="1"/>
+      <w:numFmt w:val="decimal"/>
+      <w:pStyle w:val="a"/>
+      <w:lvlText w:val="%1."/>
+      <w:lvlJc w:val="left"/>
+      <w:pPr>
+        <w:ind w:left="425" w:hanging="425"/>
+      </w:pPr>
+      <w:rPr>
+        <w:rFonts w:hint="default"/>
+      </w:rPr>
+    </w:lvl>
+    <w:lvl w:ilvl="1">
+      <w:start w:val="1"/>
+      <w:numFmt w:val="decimal"/>
+      <w:lvlText w:val="%1.%2"/>
+      <w:lvlJc w:val="left"/>
+      <w:pPr>
+        <w:ind w:left="992" w:hanging="567"/>
+      </w:pPr>
+    </w:lvl>
+    <w:lvl w:ilvl="2">
+      <w:start w:val="1"/>
+      <w:numFmt w:val="decimal"/>
+      <w:lvlText w:val="%1.%2.%3"/>
+      <w:lvlJc w:val="left"/>
+      <w:pPr>
+        <w:ind w:left="1418" w:hanging="567"/>
+      </w:pPr>
+    </w:lvl>
+    <w:lvl w:ilvl="3">
+      <w:start w:val="1"/>
+      <w:numFmt w:val="decimal"/>
+      <w:lvlText w:val="%1.%2.%3.%4"/>
+      <w:lvlJc w:val="left"/>
+      <w:pPr>
+        <w:ind w:left="1984" w:hanging="708"/>
+      </w:pPr>
+    </w:lvl>
+    <w:lvl w:ilvl="4">
+      <w:start w:val="1"/>
+      <w:numFmt w:val="decimal"/>
+      <w:lvlText w:val="%1.%2.%3.%4.%5"/>
+      <w:lvlJc w:val="left"/>
+      <w:pPr>
+        <w:ind w:left="2551" w:hanging="850"/>
+      </w:pPr>
+    </w:lvl>
+    <w:lvl w:ilvl="5">
+      <w:start w:val="1"/>
+      <w:numFmt w:val="decimal"/>
+      <w:lvlText w:val="%1.%2.%3.%4.%5.%6"/>
+      <w:lvlJc w:val="left"/>
+      <w:pPr>
+        <w:ind w:left="3260" w:hanging="1134"/>
+      </w:pPr>
+    </w:lvl>
+    <w:lvl w:ilvl="6">
+      <w:start w:val="1"/>
+      <w:numFmt w:val="decimal"/>
+      <w:lvlText w:val="%1.%2.%3.%4.%5.%6.%7"/>
+      <w:lvlJc w:val="left"/>
+      <w:pPr>
+        <w:ind w:left="3827" w:hanging="1276"/>
+      </w:pPr>
+    </w:lvl>
+    <w:lvl w:ilvl="7">
+      <w:start w:val="1"/>
+      <w:numFmt w:val="decimal"/>
+      <w:lvlText w:val="%1.%2.%3.%4.%5.%6.%7.%8"/>
+      <w:lvlJc w:val="left"/>
+      <w:pPr>
+        <w:ind w:left="4394" w:hanging="1418"/>
+      </w:pPr>
+    </w:lvl>
+    <w:lvl w:ilvl="8">
+      <w:start w:val="1"/>
+      <w:numFmt w:val="decimal"/>
+      <w:lvlText w:val="%1.%2.%3.%4.%5.%6.%7.%8.%9"/>
+      <w:lvlJc w:val="left"/>
+      <w:pPr>
+        <w:ind w:left="5102" w:hanging="1700"/>
+      </w:pPr>
+    </w:lvl>
+  </w:abstractNum>
+  <w:abstractNum w:abstractNumId="8" w15:restartNumberingAfterBreak="0">
     <w:nsid w:val="6E297437"/>
     <w:multiLevelType w:val="hybridMultilevel"/>
     <w:tmpl w:val="F4AAB780"/>
@@ -7710,7 +7962,7 @@
       </w:pPr>
     </w:lvl>
   </w:abstractNum>
-  <w:abstractNum w:abstractNumId="7" w15:restartNumberingAfterBreak="0">
+  <w:abstractNum w:abstractNumId="9" w15:restartNumberingAfterBreak="0">
     <w:nsid w:val="7AFF6542"/>
     <w:multiLevelType w:val="hybridMultilevel"/>
     <w:tmpl w:val="4B1832FC"/>
@@ -7803,10 +8055,10 @@
     <w:abstractNumId w:val="1"/>
   </w:num>
   <w:num w:numId="2">
-    <w:abstractNumId w:val="6"/>
+    <w:abstractNumId w:val="8"/>
   </w:num>
   <w:num w:numId="3">
-    <w:abstractNumId w:val="4"/>
+    <w:abstractNumId w:val="5"/>
   </w:num>
   <w:num w:numId="4">
     <w:abstractNumId w:val="0"/>
@@ -7815,13 +8067,19 @@
     <w:abstractNumId w:val="2"/>
   </w:num>
   <w:num w:numId="6">
-    <w:abstractNumId w:val="7"/>
+    <w:abstractNumId w:val="9"/>
   </w:num>
   <w:num w:numId="7">
-    <w:abstractNumId w:val="5"/>
+    <w:abstractNumId w:val="6"/>
   </w:num>
   <w:num w:numId="8">
     <w:abstractNumId w:val="3"/>
+  </w:num>
+  <w:num w:numId="9">
+    <w:abstractNumId w:val="7"/>
+  </w:num>
+  <w:num w:numId="10">
+    <w:abstractNumId w:val="4"/>
   </w:num>
 </w:numbering>
 </file>
@@ -7840,7 +8098,7 @@
   <w:latentStyles w:defLockedState="0" w:defUIPriority="99" w:defSemiHidden="0" w:defUnhideWhenUsed="0" w:defQFormat="0" w:count="375">
     <w:lsdException w:name="Normal" w:uiPriority="0" w:qFormat="1"/>
     <w:lsdException w:name="heading 1" w:uiPriority="9" w:qFormat="1"/>
-    <w:lsdException w:name="heading 2" w:semiHidden="1" w:uiPriority="9" w:unhideWhenUsed="1" w:qFormat="1"/>
+    <w:lsdException w:name="heading 2" w:uiPriority="9" w:qFormat="1"/>
     <w:lsdException w:name="heading 3" w:semiHidden="1" w:uiPriority="9" w:unhideWhenUsed="1" w:qFormat="1"/>
     <w:lsdException w:name="heading 4" w:semiHidden="1" w:uiPriority="9" w:unhideWhenUsed="1" w:qFormat="1"/>
     <w:lsdException w:name="heading 5" w:semiHidden="1" w:uiPriority="9" w:unhideWhenUsed="1" w:qFormat="1"/>
@@ -7943,6 +8201,7 @@
     <w:lsdException w:name="HTML Sample" w:semiHidden="1" w:unhideWhenUsed="1"/>
     <w:lsdException w:name="HTML Typewriter" w:semiHidden="1" w:unhideWhenUsed="1"/>
     <w:lsdException w:name="HTML Variable" w:semiHidden="1" w:unhideWhenUsed="1"/>
+    <w:lsdException w:name="Normal Table" w:semiHidden="1" w:unhideWhenUsed="1"/>
     <w:lsdException w:name="annotation subject" w:semiHidden="1" w:unhideWhenUsed="1"/>
     <w:lsdException w:name="No List" w:semiHidden="1" w:unhideWhenUsed="1"/>
     <w:lsdException w:name="Outline List 1" w:semiHidden="1" w:unhideWhenUsed="1"/>
@@ -7986,8 +8245,10 @@
     <w:lsdException w:name="Table Elegant" w:semiHidden="1" w:unhideWhenUsed="1"/>
     <w:lsdException w:name="Table Professional" w:semiHidden="1" w:unhideWhenUsed="1"/>
     <w:lsdException w:name="Table Subtle 1" w:semiHidden="1" w:unhideWhenUsed="1"/>
+    <w:lsdException w:name="Table Subtle 2" w:semiHidden="1" w:unhideWhenUsed="1"/>
     <w:lsdException w:name="Table Web 1" w:semiHidden="1" w:unhideWhenUsed="1"/>
     <w:lsdException w:name="Table Web 2" w:semiHidden="1" w:unhideWhenUsed="1"/>
+    <w:lsdException w:name="Table Web 3" w:semiHidden="1" w:unhideWhenUsed="1"/>
     <w:lsdException w:name="Balloon Text" w:semiHidden="1" w:unhideWhenUsed="1"/>
     <w:lsdException w:name="Table Grid" w:uiPriority="59"/>
     <w:lsdException w:name="Table Theme" w:semiHidden="1" w:unhideWhenUsed="1"/>
@@ -8211,10 +8472,10 @@
     <w:lsdException w:name="Hashtag" w:semiHidden="1" w:unhideWhenUsed="1"/>
     <w:lsdException w:name="Unresolved Mention" w:semiHidden="1" w:unhideWhenUsed="1"/>
   </w:latentStyles>
-  <w:style w:type="paragraph" w:default="1" w:styleId="a">
+  <w:style w:type="paragraph" w:default="1" w:styleId="a0">
     <w:name w:val="Normal"/>
     <w:qFormat/>
-    <w:rsid w:val="00496AF0"/>
+    <w:rsid w:val="00E94DAA"/>
     <w:pPr>
       <w:widowControl w:val="0"/>
       <w:spacing w:line="360" w:lineRule="auto"/>
@@ -8226,8 +8487,8 @@
   </w:style>
   <w:style w:type="paragraph" w:styleId="1">
     <w:name w:val="heading 1"/>
-    <w:basedOn w:val="a"/>
-    <w:next w:val="a"/>
+    <w:basedOn w:val="a0"/>
+    <w:next w:val="a0"/>
     <w:link w:val="10"/>
     <w:uiPriority w:val="9"/>
     <w:qFormat/>
@@ -8246,13 +8507,25 @@
       <w:szCs w:val="44"/>
     </w:rPr>
   </w:style>
-  <w:style w:type="character" w:default="1" w:styleId="a0">
+  <w:style w:type="paragraph" w:styleId="2">
+    <w:name w:val="heading 2"/>
+    <w:basedOn w:val="a"/>
+    <w:next w:val="a0"/>
+    <w:link w:val="20"/>
+    <w:uiPriority w:val="9"/>
+    <w:qFormat/>
+    <w:rsid w:val="00E94DAA"/>
+    <w:pPr>
+      <w:outlineLvl w:val="1"/>
+    </w:pPr>
+  </w:style>
+  <w:style w:type="character" w:default="1" w:styleId="a1">
     <w:name w:val="Default Paragraph Font"/>
     <w:uiPriority w:val="1"/>
     <w:semiHidden/>
     <w:unhideWhenUsed/>
   </w:style>
-  <w:style w:type="table" w:default="1" w:styleId="a1">
+  <w:style w:type="table" w:default="1" w:styleId="a2">
     <w:name w:val="Normal Table"/>
     <w:uiPriority w:val="99"/>
     <w:semiHidden/>
@@ -8267,15 +8540,15 @@
       </w:tblCellMar>
     </w:tblPr>
   </w:style>
-  <w:style w:type="numbering" w:default="1" w:styleId="a2">
+  <w:style w:type="numbering" w:default="1" w:styleId="a3">
     <w:name w:val="No List"/>
     <w:uiPriority w:val="99"/>
     <w:semiHidden/>
     <w:unhideWhenUsed/>
   </w:style>
-  <w:style w:type="paragraph" w:styleId="a3">
+  <w:style w:type="paragraph" w:styleId="a4">
     <w:name w:val="footer"/>
-    <w:basedOn w:val="a"/>
+    <w:basedOn w:val="a0"/>
     <w:pPr>
       <w:tabs>
         <w:tab w:val="center" w:pos="4153"/>
@@ -8287,10 +8560,10 @@
       <w:sz w:val="18"/>
     </w:rPr>
   </w:style>
-  <w:style w:type="paragraph" w:styleId="a4">
+  <w:style w:type="paragraph" w:styleId="a5">
     <w:name w:val="header"/>
-    <w:basedOn w:val="a"/>
-    <w:link w:val="a5"/>
+    <w:basedOn w:val="a0"/>
+    <w:link w:val="a6"/>
     <w:uiPriority w:val="99"/>
     <w:pPr>
       <w:pBdr>
@@ -8324,9 +8597,9 @@
       <w:szCs w:val="44"/>
     </w:rPr>
   </w:style>
-  <w:style w:type="character" w:customStyle="1" w:styleId="a5">
+  <w:style w:type="character" w:customStyle="1" w:styleId="a6">
     <w:name w:val="页眉 字符"/>
-    <w:link w:val="a4"/>
+    <w:link w:val="a5"/>
     <w:uiPriority w:val="99"/>
     <w:rsid w:val="00A33138"/>
     <w:rPr>
@@ -8334,9 +8607,9 @@
       <w:sz w:val="18"/>
     </w:rPr>
   </w:style>
-  <w:style w:type="paragraph" w:styleId="a6">
+  <w:style w:type="paragraph" w:styleId="a7">
     <w:name w:val="No Spacing"/>
-    <w:link w:val="a7"/>
+    <w:link w:val="a8"/>
     <w:uiPriority w:val="1"/>
     <w:qFormat/>
     <w:rsid w:val="00A33138"/>
@@ -8346,9 +8619,9 @@
       <w:szCs w:val="22"/>
     </w:rPr>
   </w:style>
-  <w:style w:type="character" w:customStyle="1" w:styleId="a7">
+  <w:style w:type="character" w:customStyle="1" w:styleId="a8">
     <w:name w:val="无间隔 字符"/>
-    <w:link w:val="a6"/>
+    <w:link w:val="a7"/>
     <w:uiPriority w:val="1"/>
     <w:rsid w:val="00A33138"/>
     <w:rPr>
@@ -8358,9 +8631,9 @@
       <w:lang w:val="en-US" w:eastAsia="zh-CN" w:bidi="ar-SA"/>
     </w:rPr>
   </w:style>
-  <w:style w:type="table" w:styleId="a8">
+  <w:style w:type="table" w:styleId="a9">
     <w:name w:val="Table Grid"/>
-    <w:basedOn w:val="a1"/>
+    <w:basedOn w:val="a2"/>
     <w:uiPriority w:val="59"/>
     <w:rsid w:val="001B16E6"/>
     <w:tblPr>
@@ -8374,7 +8647,7 @@
       </w:tblBorders>
     </w:tblPr>
   </w:style>
-  <w:style w:type="character" w:styleId="a9">
+  <w:style w:type="character" w:styleId="aa">
     <w:name w:val="Hyperlink"/>
     <w:uiPriority w:val="99"/>
     <w:unhideWhenUsed/>
@@ -8384,11 +8657,11 @@
       <w:u w:val="single"/>
     </w:rPr>
   </w:style>
-  <w:style w:type="paragraph" w:styleId="aa">
+  <w:style w:type="paragraph" w:styleId="ab">
     <w:name w:val="Date"/>
-    <w:basedOn w:val="a"/>
-    <w:next w:val="a"/>
-    <w:link w:val="ab"/>
+    <w:basedOn w:val="a0"/>
+    <w:next w:val="a0"/>
+    <w:link w:val="ac"/>
     <w:uiPriority w:val="99"/>
     <w:semiHidden/>
     <w:unhideWhenUsed/>
@@ -8400,9 +8673,9 @@
       <w:sz w:val="21"/>
     </w:rPr>
   </w:style>
-  <w:style w:type="character" w:customStyle="1" w:styleId="ab">
+  <w:style w:type="character" w:customStyle="1" w:styleId="ac">
     <w:name w:val="日期 字符"/>
-    <w:link w:val="aa"/>
+    <w:link w:val="ab"/>
     <w:uiPriority w:val="99"/>
     <w:semiHidden/>
     <w:rsid w:val="00524DE1"/>
@@ -8411,10 +8684,10 @@
       <w:sz w:val="21"/>
     </w:rPr>
   </w:style>
-  <w:style w:type="paragraph" w:styleId="ac">
+  <w:style w:type="paragraph" w:styleId="ad">
     <w:name w:val="footnote text"/>
-    <w:basedOn w:val="a"/>
-    <w:link w:val="ad"/>
+    <w:basedOn w:val="a0"/>
+    <w:link w:val="ae"/>
     <w:uiPriority w:val="99"/>
     <w:semiHidden/>
     <w:unhideWhenUsed/>
@@ -8427,9 +8700,9 @@
       <w:szCs w:val="18"/>
     </w:rPr>
   </w:style>
-  <w:style w:type="character" w:customStyle="1" w:styleId="ad">
+  <w:style w:type="character" w:customStyle="1" w:styleId="ae">
     <w:name w:val="脚注文本 字符"/>
-    <w:link w:val="ac"/>
+    <w:link w:val="ad"/>
     <w:uiPriority w:val="99"/>
     <w:semiHidden/>
     <w:rsid w:val="00180DAF"/>
@@ -8439,7 +8712,7 @@
       <w:szCs w:val="18"/>
     </w:rPr>
   </w:style>
-  <w:style w:type="character" w:styleId="ae">
+  <w:style w:type="character" w:styleId="af">
     <w:name w:val="footnote reference"/>
     <w:uiPriority w:val="99"/>
     <w:semiHidden/>
@@ -8449,9 +8722,9 @@
       <w:vertAlign w:val="superscript"/>
     </w:rPr>
   </w:style>
-  <w:style w:type="paragraph" w:styleId="af">
+  <w:style w:type="paragraph" w:styleId="af0">
     <w:name w:val="List Paragraph"/>
-    <w:basedOn w:val="a"/>
+    <w:basedOn w:val="a0"/>
     <w:uiPriority w:val="34"/>
     <w:qFormat/>
     <w:rsid w:val="00D778C4"/>
@@ -8463,15 +8736,19 @@
       <w:szCs w:val="22"/>
     </w:rPr>
   </w:style>
-  <w:style w:type="paragraph" w:styleId="af0">
+  <w:style w:type="paragraph" w:styleId="a">
     <w:name w:val="Title"/>
-    <w:basedOn w:val="a"/>
-    <w:next w:val="a"/>
+    <w:aliases w:val="标题2"/>
+    <w:basedOn w:val="a0"/>
+    <w:next w:val="a0"/>
     <w:link w:val="af1"/>
     <w:uiPriority w:val="10"/>
     <w:qFormat/>
-    <w:rsid w:val="0081253A"/>
+    <w:rsid w:val="007625A0"/>
     <w:pPr>
+      <w:numPr>
+        <w:numId w:val="9"/>
+      </w:numPr>
       <w:spacing w:before="240" w:after="60"/>
       <w:outlineLvl w:val="0"/>
     </w:pPr>
@@ -8484,23 +8761,23 @@
   </w:style>
   <w:style w:type="character" w:customStyle="1" w:styleId="af1">
     <w:name w:val="标题 字符"/>
-    <w:basedOn w:val="a0"/>
-    <w:link w:val="af0"/>
+    <w:aliases w:val="标题2 字符"/>
+    <w:basedOn w:val="a1"/>
+    <w:link w:val="a"/>
     <w:uiPriority w:val="10"/>
-    <w:rsid w:val="0081253A"/>
+    <w:rsid w:val="007625A0"/>
     <w:rPr>
-      <w:rFonts w:eastAsia="宋体" w:cs="Times New Roman"/>
       <w:b/>
       <w:bCs/>
-      <w:kern w:val="2"/>
+      <w:kern w:val="10"/>
       <w:sz w:val="32"/>
       <w:szCs w:val="32"/>
     </w:rPr>
   </w:style>
   <w:style w:type="paragraph" w:styleId="af2">
     <w:name w:val="Subtitle"/>
-    <w:basedOn w:val="a"/>
-    <w:next w:val="a"/>
+    <w:basedOn w:val="a0"/>
+    <w:next w:val="a0"/>
     <w:link w:val="af3"/>
     <w:uiPriority w:val="11"/>
     <w:qFormat/>
@@ -8518,7 +8795,7 @@
   </w:style>
   <w:style w:type="character" w:customStyle="1" w:styleId="af3">
     <w:name w:val="副标题 字符"/>
-    <w:basedOn w:val="a0"/>
+    <w:basedOn w:val="a1"/>
     <w:link w:val="af2"/>
     <w:uiPriority w:val="11"/>
     <w:rsid w:val="0081253A"/>
@@ -8533,7 +8810,7 @@
   </w:style>
   <w:style w:type="paragraph" w:styleId="af4">
     <w:name w:val="Balloon Text"/>
-    <w:basedOn w:val="a"/>
+    <w:basedOn w:val="a0"/>
     <w:link w:val="af5"/>
     <w:uiPriority w:val="99"/>
     <w:semiHidden/>
@@ -8549,7 +8826,7 @@
   </w:style>
   <w:style w:type="character" w:customStyle="1" w:styleId="af5">
     <w:name w:val="批注框文本 字符"/>
-    <w:basedOn w:val="a0"/>
+    <w:basedOn w:val="a1"/>
     <w:link w:val="af4"/>
     <w:uiPriority w:val="99"/>
     <w:semiHidden/>
@@ -8563,7 +8840,7 @@
   </w:style>
   <w:style w:type="character" w:styleId="af6">
     <w:name w:val="Placeholder Text"/>
-    <w:basedOn w:val="a0"/>
+    <w:basedOn w:val="a1"/>
     <w:uiPriority w:val="99"/>
     <w:semiHidden/>
     <w:rsid w:val="00EB6B85"/>
@@ -8573,8 +8850,8 @@
   </w:style>
   <w:style w:type="paragraph" w:styleId="af7">
     <w:name w:val="caption"/>
-    <w:basedOn w:val="a"/>
-    <w:next w:val="a"/>
+    <w:basedOn w:val="a0"/>
+    <w:next w:val="a0"/>
     <w:uiPriority w:val="35"/>
     <w:unhideWhenUsed/>
     <w:qFormat/>
@@ -8586,7 +8863,7 @@
   </w:style>
   <w:style w:type="character" w:styleId="af8">
     <w:name w:val="Unresolved Mention"/>
-    <w:basedOn w:val="a0"/>
+    <w:basedOn w:val="a1"/>
     <w:uiPriority w:val="99"/>
     <w:semiHidden/>
     <w:unhideWhenUsed/>
@@ -8594,6 +8871,20 @@
     <w:rPr>
       <w:color w:val="605E5C"/>
       <w:shd w:val="clear" w:color="auto" w:fill="E1DFDD"/>
+    </w:rPr>
+  </w:style>
+  <w:style w:type="character" w:customStyle="1" w:styleId="20">
+    <w:name w:val="标题 2 字符"/>
+    <w:basedOn w:val="a1"/>
+    <w:link w:val="2"/>
+    <w:uiPriority w:val="9"/>
+    <w:rsid w:val="00E94DAA"/>
+    <w:rPr>
+      <w:b/>
+      <w:bCs/>
+      <w:kern w:val="10"/>
+      <w:sz w:val="32"/>
+      <w:szCs w:val="32"/>
     </w:rPr>
   </w:style>
 </w:styles>

</xml_diff>

<commit_message>
Add lab1 exp3: OpenMPI
</commit_message>
<xml_diff>
--- a/Report.docx
+++ b/Report.docx
@@ -75,7 +75,7 @@
           <v:shape id="_x0000_i1025" type="#_x0000_t75" style="width:205.5pt;height:45.75pt" o:ole="" filled="t">
             <v:imagedata r:id="rId7" o:title="" grayscale="t" bilevel="t"/>
           </v:shape>
-          <o:OLEObject Type="Embed" ProgID="Word.Picture.8" ShapeID="_x0000_i1025" DrawAspect="Content" ObjectID="_1591807737" r:id="rId8"/>
+          <o:OLEObject Type="Embed" ProgID="Word.Picture.8" ShapeID="_x0000_i1025" DrawAspect="Content" ObjectID="_1591815459" r:id="rId8"/>
         </w:object>
       </w:r>
     </w:p>
@@ -1418,7 +1418,6 @@
       </w:r>
       <w:r>
         <w:rPr>
-          <w:rFonts w:hint="eastAsia"/>
           <w:b/>
         </w:rPr>
         <w:t>OpenMPI</w:t>
@@ -1472,7 +1471,7 @@
       </w:pPr>
       <w:r>
         <w:pict>
-          <v:shape id="_x0000_s1029" type="#_x0000_t202" style="width:396.35pt;height:145.2pt;mso-left-percent:-10001;mso-top-percent:-10001;mso-position-horizontal:absolute;mso-position-horizontal-relative:char;mso-position-vertical:absolute;mso-position-vertical-relative:line;mso-left-percent:-10001;mso-top-percent:-10001;mso-width-relative:margin;mso-height-relative:margin">
+          <v:shape id="_x0000_s1029" type="#_x0000_t202" style="width:417.35pt;height:268.1pt;mso-left-percent:-10001;mso-top-percent:-10001;mso-position-horizontal:absolute;mso-position-horizontal-relative:char;mso-position-vertical:absolute;mso-position-vertical-relative:line;mso-left-percent:-10001;mso-top-percent:-10001;mso-width-relative:margin;mso-height-relative:margin">
             <v:textbox style="mso-next-textbox:#_x0000_s1029">
               <w:txbxContent>
                 <w:p>
@@ -1513,7 +1512,16 @@
                     <w:rPr>
                       <w:rFonts w:hint="eastAsia"/>
                     </w:rPr>
-                    <w:t>MPI_Comm_rank(MPI_COMM_WORLD, &amp;rankID);</w:t>
+                    <w:t>MPI_Comm_rank(MPI_COMM_WORLD, &amp;</w:t>
+                  </w:r>
+                  <w:r>
+                    <w:t>world_rank</w:t>
+                  </w:r>
+                  <w:r>
+                    <w:rPr>
+                      <w:rFonts w:hint="eastAsia"/>
+                    </w:rPr>
+                    <w:t>);</w:t>
                   </w:r>
                   <w:r>
                     <w:rPr>
@@ -1540,7 +1548,16 @@
                     <w:rPr>
                       <w:rFonts w:hint="eastAsia"/>
                     </w:rPr>
-                    <w:t>PI_COMM_WORLD, &amp;totalNumTasks);</w:t>
+                    <w:t>PI_COMM_WORLD, &amp;</w:t>
+                  </w:r>
+                  <w:r>
+                    <w:t>world_size</w:t>
+                  </w:r>
+                  <w:r>
+                    <w:rPr>
+                      <w:rFonts w:hint="eastAsia"/>
+                    </w:rPr>
+                    <w:t>);</w:t>
                   </w:r>
                   <w:r>
                     <w:rPr>
@@ -1557,38 +1574,98 @@
                 </w:p>
                 <w:p>
                   <w:r>
-                    <w:t>MPI_Scatter(sendBuf, sendCount, MPI_FLOAT,</w:t>
-                  </w:r>
-                </w:p>
-                <w:p>
-                  <w:r>
-                    <w:t xml:space="preserve">        recvBuf, recvCount, MPI_FLOAT, source, MPI_COMM_WORLD);</w:t>
-                  </w:r>
-                </w:p>
-                <w:p>
+                    <w:t xml:space="preserve">elems_per_proc = N / world_size; // </w:t>
+                  </w:r>
                   <w:r>
                     <w:rPr>
                       <w:rFonts w:hint="eastAsia"/>
                     </w:rPr>
-                    <w:t>MPI_Finalize();//</w:t>
-                  </w:r>
-                  <w:r>
-                    <w:rPr>
-                      <w:rFonts w:hint="eastAsia"/>
-                    </w:rPr>
-                    <w:t>结束</w:t>
-                  </w:r>
-                  <w:r>
-                    <w:rPr>
-                      <w:rFonts w:hint="eastAsia"/>
-                    </w:rPr>
-                    <w:t>MPI</w:t>
-                  </w:r>
-                  <w:r>
-                    <w:rPr>
-                      <w:rFonts w:hint="eastAsia"/>
-                    </w:rPr>
-                    <w:t>环境</w:t>
+                    <w:t>每个进程处理的元素数</w:t>
+                  </w:r>
+                </w:p>
+                <w:p>
+                  <w:r>
+                    <w:t>MPI_Scatter(</w:t>
+                  </w:r>
+                  <w:r>
+                    <w:t>B</w:t>
+                  </w:r>
+                  <w:r>
+                    <w:t xml:space="preserve">, </w:t>
+                  </w:r>
+                  <w:r>
+                    <w:t>elems_per_proc</w:t>
+                  </w:r>
+                  <w:r>
+                    <w:t>, MPI_</w:t>
+                  </w:r>
+                  <w:r>
+                    <w:t>INT</w:t>
+                  </w:r>
+                  <w:r>
+                    <w:t>,</w:t>
+                  </w:r>
+                </w:p>
+                <w:p>
+                  <w:r>
+                    <w:t xml:space="preserve">        </w:t>
+                  </w:r>
+                  <w:r>
+                    <w:t>B_recv</w:t>
+                  </w:r>
+                  <w:r>
+                    <w:t xml:space="preserve">, </w:t>
+                  </w:r>
+                  <w:r>
+                    <w:t>elems_per_proc</w:t>
+                  </w:r>
+                  <w:r>
+                    <w:t>, MPI_</w:t>
+                  </w:r>
+                  <w:r>
+                    <w:t>INT</w:t>
+                  </w:r>
+                  <w:r>
+                    <w:t xml:space="preserve">, </w:t>
+                  </w:r>
+                  <w:r>
+                    <w:t>0</w:t>
+                  </w:r>
+                  <w:r>
+                    <w:t>, MPI_COMM_WORLD);</w:t>
+                  </w:r>
+                </w:p>
+                <w:p>
+                  <w:r>
+                    <w:t>MPI_Scatter(</w:t>
+                  </w:r>
+                  <w:r>
+                    <w:t>C</w:t>
+                  </w:r>
+                  <w:r>
+                    <w:t>, elems_per_proc, MPI_INT,</w:t>
+                  </w:r>
+                </w:p>
+                <w:p>
+                  <w:r>
+                    <w:t xml:space="preserve">        </w:t>
+                  </w:r>
+                  <w:r>
+                    <w:t>C</w:t>
+                  </w:r>
+                  <w:r>
+                    <w:t>_recv, elems_per_proc, MPI_INT, 0, MPI_COMM_WORLD);</w:t>
+                  </w:r>
+                </w:p>
+                <w:p>
+                  <w:r>
+                    <w:t>for (i in 0 until 100)</w:t>
+                  </w:r>
+                </w:p>
+                <w:p>
+                  <w:r>
+                    <w:tab/>
+                    <w:t>B_recv[i] = B_recv[i] + C_recv[i]</w:t>
                   </w:r>
                 </w:p>
               </w:txbxContent>
@@ -1603,193 +1680,167 @@
         <w:ind w:firstLine="420"/>
       </w:pPr>
       <w:r>
-        <w:rPr>
-          <w:rFonts w:hint="eastAsia"/>
-        </w:rPr>
-        <w:t>MPI_Scatter()</w:t>
-      </w:r>
-      <w:r>
-        <w:rPr>
-          <w:rFonts w:hint="eastAsia"/>
-        </w:rPr>
-        <w:t>函数接口中，</w:t>
-      </w:r>
-      <w:r>
-        <w:rPr>
-          <w:rFonts w:hint="eastAsia"/>
-        </w:rPr>
-        <w:t>sendBuf</w:t>
-      </w:r>
-      <w:r>
-        <w:rPr>
-          <w:rFonts w:hint="eastAsia"/>
-        </w:rPr>
-        <w:t>表示发送缓冲区，即我们定义的由两个</w:t>
-      </w:r>
-      <w:r>
-        <w:rPr>
-          <w:rFonts w:hint="eastAsia"/>
-        </w:rPr>
-        <w:t>n*1</w:t>
-      </w:r>
-      <w:r>
-        <w:rPr>
-          <w:rFonts w:hint="eastAsia"/>
-        </w:rPr>
-        <w:t>维的向量所组成的</w:t>
-      </w:r>
-      <w:r>
-        <w:rPr>
-          <w:rFonts w:hint="eastAsia"/>
-        </w:rPr>
-        <w:t>n*2</w:t>
-      </w:r>
-      <w:r>
-        <w:rPr>
-          <w:rFonts w:hint="eastAsia"/>
-        </w:rPr>
-        <w:t>维的矩阵</w:t>
-      </w:r>
-      <w:r>
-        <w:rPr>
-          <w:rFonts w:hint="eastAsia"/>
-        </w:rPr>
-        <w:t>数组</w:t>
-      </w:r>
-      <w:r>
-        <w:rPr>
-          <w:rFonts w:hint="eastAsia"/>
-        </w:rPr>
-        <w:t>，</w:t>
-      </w:r>
-      <w:r>
-        <w:rPr>
-          <w:rFonts w:hint="eastAsia"/>
-        </w:rPr>
-        <w:t>sendCount</w:t>
-      </w:r>
-      <w:r>
-        <w:rPr>
-          <w:rFonts w:hint="eastAsia"/>
-        </w:rPr>
-        <w:t>表示发送</w:t>
-      </w:r>
-      <w:r>
-        <w:rPr>
-          <w:rFonts w:hint="eastAsia"/>
-        </w:rPr>
-        <w:t>数据时的</w:t>
-      </w:r>
-      <w:r>
-        <w:rPr>
-          <w:rFonts w:hint="eastAsia"/>
-        </w:rPr>
-        <w:t>数据块的大小，</w:t>
-      </w:r>
-      <w:r>
-        <w:rPr>
-          <w:rFonts w:hint="eastAsia"/>
-        </w:rPr>
-        <w:t>MPI_FLOAT</w:t>
-      </w:r>
-      <w:r>
-        <w:rPr>
-          <w:rFonts w:hint="eastAsia"/>
-        </w:rPr>
-        <w:t>表示发送的数据类型，</w:t>
-      </w:r>
-      <w:r>
-        <w:rPr>
-          <w:rFonts w:hint="eastAsia"/>
-        </w:rPr>
-        <w:t>recvBuf</w:t>
-      </w:r>
-      <w:r>
-        <w:rPr>
-          <w:rFonts w:hint="eastAsia"/>
-        </w:rPr>
-        <w:t>表示接收缓冲区，</w:t>
-      </w:r>
-      <w:r>
-        <w:rPr>
-          <w:rFonts w:hint="eastAsia"/>
-        </w:rPr>
-        <w:t>recvCount</w:t>
-      </w:r>
-      <w:r>
-        <w:rPr>
-          <w:rFonts w:hint="eastAsia"/>
-        </w:rPr>
-        <w:t>表示接收</w:t>
-      </w:r>
-      <w:r>
-        <w:rPr>
-          <w:rFonts w:hint="eastAsia"/>
-        </w:rPr>
-        <w:t>数据时的</w:t>
-      </w:r>
-      <w:r>
-        <w:rPr>
-          <w:rFonts w:hint="eastAsia"/>
-        </w:rPr>
-        <w:t>数据块大小</w:t>
-      </w:r>
-      <w:r>
-        <w:rPr>
-          <w:rFonts w:hint="eastAsia"/>
-        </w:rPr>
-        <w:t>，</w:t>
-      </w:r>
-      <w:r>
-        <w:rPr>
-          <w:rFonts w:hint="eastAsia"/>
-        </w:rPr>
-        <w:t>source</w:t>
-      </w:r>
-      <w:r>
-        <w:rPr>
-          <w:rFonts w:hint="eastAsia"/>
-        </w:rPr>
-        <w:t>表示根进程的进程号。在使用</w:t>
-      </w:r>
-      <w:r>
-        <w:rPr>
-          <w:rFonts w:hint="eastAsia"/>
-        </w:rPr>
-        <w:t xml:space="preserve">mpirun </w:t>
-      </w:r>
-      <w:r>
-        <w:rPr>
-          <w:rFonts w:hint="eastAsia"/>
-        </w:rPr>
-        <w:t>时，</w:t>
-      </w:r>
-      <w:r>
-        <w:t>–</w:t>
-      </w:r>
-      <w:r>
-        <w:rPr>
-          <w:rFonts w:hint="eastAsia"/>
-        </w:rPr>
-        <w:t>np</w:t>
-      </w:r>
-      <w:r>
-        <w:rPr>
-          <w:rFonts w:hint="eastAsia"/>
-        </w:rPr>
-        <w:t>参数大小应该为向量长度</w:t>
-      </w:r>
-      <w:r>
-        <w:rPr>
-          <w:rFonts w:hint="eastAsia"/>
-        </w:rPr>
-        <w:t>n</w:t>
-      </w:r>
-      <w:r>
-        <w:rPr>
-          <w:rFonts w:hint="eastAsia"/>
-        </w:rPr>
-        <w:t>。</w:t>
+        <w:pict>
+          <v:shape id="_x0000_s1035" type="#_x0000_t202" style="width:417.35pt;height:113.9pt;mso-left-percent:-10001;mso-top-percent:-10001;mso-position-horizontal:absolute;mso-position-horizontal-relative:char;mso-position-vertical:absolute;mso-position-vertical-relative:line;mso-left-percent:-10001;mso-top-percent:-10001;mso-width-relative:margin;mso-height-relative:margin">
+            <v:textbox style="mso-next-textbox:#_x0000_s1035">
+              <w:txbxContent>
+                <w:p>
+                  <w:r>
+                    <w:rPr>
+                      <w:rFonts w:hint="eastAsia"/>
+                    </w:rPr>
+                    <w:t>M</w:t>
+                  </w:r>
+                  <w:r>
+                    <w:t>PI_Gather(B_recv, elems_per_proc, MPI_INT, A, elems_per_proc, MPI_INT, 0, MPI_COMM_WORLD)</w:t>
+                  </w:r>
+                  <w:r>
+                    <w:t xml:space="preserve"> // </w:t>
+                  </w:r>
+                  <w:r>
+                    <w:rPr>
+                      <w:rFonts w:hint="eastAsia"/>
+                    </w:rPr>
+                    <w:t>收集计算结果</w:t>
+                  </w:r>
+                </w:p>
+                <w:p>
+                  <w:r>
+                    <w:rPr>
+                      <w:rFonts w:hint="eastAsia"/>
+                    </w:rPr>
+                    <w:t>i</w:t>
+                  </w:r>
+                  <w:r>
+                    <w:t>f world_rank == 0 then</w:t>
+                  </w:r>
+                  <w:r>
+                    <w:rPr>
+                      <w:rFonts w:hint="eastAsia"/>
+                    </w:rPr>
+                    <w:t xml:space="preserve"> </w:t>
+                  </w:r>
+                  <w:r>
+                    <w:t xml:space="preserve">print all elements in A // </w:t>
+                  </w:r>
+                  <w:r>
+                    <w:rPr>
+                      <w:rFonts w:hint="eastAsia"/>
+                    </w:rPr>
+                    <w:t>在主进程打印结果</w:t>
+                  </w:r>
+                </w:p>
+                <w:p>
+                  <w:r>
+                    <w:rPr>
+                      <w:rFonts w:hint="eastAsia"/>
+                    </w:rPr>
+                    <w:t>MPI_Finalize();//</w:t>
+                  </w:r>
+                  <w:r>
+                    <w:rPr>
+                      <w:rFonts w:hint="eastAsia"/>
+                    </w:rPr>
+                    <w:t>结束</w:t>
+                  </w:r>
+                  <w:r>
+                    <w:rPr>
+                      <w:rFonts w:hint="eastAsia"/>
+                    </w:rPr>
+                    <w:t>MPI</w:t>
+                  </w:r>
+                  <w:r>
+                    <w:rPr>
+                      <w:rFonts w:hint="eastAsia"/>
+                    </w:rPr>
+                    <w:t>环境</w:t>
+                  </w:r>
+                </w:p>
+              </w:txbxContent>
+            </v:textbox>
+            <w10:anchorlock/>
+          </v:shape>
+        </w:pict>
+      </w:r>
+    </w:p>
+    <w:p>
+      <w:r>
+        <w:tab/>
+      </w:r>
+      <w:r>
+        <w:rPr>
+          <w:rFonts w:hint="eastAsia"/>
+        </w:rPr>
+        <w:t>将要进行计算的</w:t>
+      </w:r>
+      <w:r>
+        <w:rPr>
+          <w:rFonts w:hint="eastAsia"/>
+        </w:rPr>
+        <w:t>B</w:t>
+      </w:r>
+      <w:r>
+        <w:rPr>
+          <w:rFonts w:hint="eastAsia"/>
+        </w:rPr>
+        <w:t>与</w:t>
+      </w:r>
+      <w:r>
+        <w:rPr>
+          <w:rFonts w:hint="eastAsia"/>
+        </w:rPr>
+        <w:t>C</w:t>
+      </w:r>
+      <w:r>
+        <w:rPr>
+          <w:rFonts w:hint="eastAsia"/>
+        </w:rPr>
+        <w:t>向量划分为等大小（</w:t>
+      </w:r>
+      <w:r>
+        <w:rPr>
+          <w:rFonts w:hint="eastAsia"/>
+        </w:rPr>
+        <w:t>elems</w:t>
+      </w:r>
+      <w:r>
+        <w:t>_per_proc</w:t>
+      </w:r>
+      <w:r>
+        <w:rPr>
+          <w:rFonts w:hint="eastAsia"/>
+        </w:rPr>
+        <w:t>）的数据块，通过</w:t>
+      </w:r>
+      <w:r>
+        <w:rPr>
+          <w:rFonts w:hint="eastAsia"/>
+        </w:rPr>
+        <w:t>MPI</w:t>
+      </w:r>
+      <w:r>
+        <w:t>_Scatter</w:t>
+      </w:r>
+      <w:r>
+        <w:rPr>
+          <w:rFonts w:hint="eastAsia"/>
+        </w:rPr>
+        <w:t>分布到每个子进程中进行计算，再通过</w:t>
+      </w:r>
+      <w:r>
+        <w:t>MPI_Gather</w:t>
+      </w:r>
+      <w:r>
+        <w:rPr>
+          <w:rFonts w:hint="eastAsia"/>
+        </w:rPr>
+        <w:t>函数将数据汇总到主</w:t>
+      </w:r>
+      <w:r>
+        <w:rPr>
+          <w:rFonts w:hint="eastAsia"/>
+        </w:rPr>
+        <w:t>进程，并在主进程输出结果。</w:t>
       </w:r>
     </w:p>
     <w:p>
@@ -3843,13 +3894,19 @@
           <w:rFonts w:hint="eastAsia"/>
           <w:b/>
         </w:rPr>
-        <w:t>1.3.3 OpenMPI</w:t>
-      </w:r>
-      <w:r>
-        <w:rPr>
-          <w:rFonts w:hint="eastAsia"/>
+        <w:t xml:space="preserve">1.3.3 </w:t>
+      </w:r>
+      <w:r>
+        <w:rPr>
           <w:b/>
         </w:rPr>
+        <w:t>OpenMPI</w:t>
+      </w:r>
+      <w:r>
+        <w:rPr>
+          <w:rFonts w:hint="eastAsia"/>
+          <w:b/>
+        </w:rPr>
         <w:t>方法</w:t>
       </w:r>
     </w:p>
@@ -3865,95 +3922,152 @@
         <w:rPr>
           <w:rFonts w:hint="eastAsia"/>
         </w:rPr>
-        <w:t>编译：</w:t>
-      </w:r>
-      <w:r>
-        <w:rPr>
-          <w:rFonts w:hint="eastAsia"/>
-        </w:rPr>
-        <w:t xml:space="preserve">mpic Lab1_3.c </w:t>
-      </w:r>
-      <w:r>
-        <w:t>–</w:t>
-      </w:r>
-      <w:r>
-        <w:rPr>
-          <w:rFonts w:hint="eastAsia"/>
-        </w:rPr>
-        <w:t>o Lab1_3</w:t>
-      </w:r>
-    </w:p>
-    <w:p>
-      <w:r>
-        <w:rPr>
-          <w:rFonts w:hint="eastAsia"/>
-        </w:rPr>
+        <w:t>编译</w:t>
+      </w:r>
+      <w:r>
+        <w:rPr>
+          <w:rFonts w:hint="eastAsia"/>
+        </w:rPr>
+        <w:t>运行</w:t>
+      </w:r>
+      <w:r>
+        <w:rPr>
+          <w:rFonts w:hint="eastAsia"/>
+        </w:rPr>
+        <w:t>：</w:t>
+      </w:r>
+    </w:p>
+    <w:p>
+      <w:pPr>
+        <w:pStyle w:val="af0"/>
+        <w:numPr>
+          <w:ilvl w:val="0"/>
+          <w:numId w:val="7"/>
+        </w:numPr>
+        <w:ind w:firstLineChars="0"/>
+      </w:pPr>
+      <w:r>
+        <w:rPr>
+          <w:rFonts w:hint="eastAsia"/>
+        </w:rPr>
+        <w:t>在</w:t>
+      </w:r>
+      <w:r>
+        <w:t>lab1/exp3-mpi</w:t>
+      </w:r>
+      <w:r>
+        <w:rPr>
+          <w:rFonts w:hint="eastAsia"/>
+        </w:rPr>
+        <w:t>文件夹中</w:t>
+      </w:r>
+      <w:r>
+        <w:t>cmake .</w:t>
+      </w:r>
+      <w:r>
+        <w:rPr>
+          <w:rFonts w:hint="eastAsia"/>
+        </w:rPr>
+        <w:t>创建工程</w:t>
+      </w:r>
+    </w:p>
+    <w:p>
+      <w:pPr>
+        <w:pStyle w:val="af0"/>
+        <w:numPr>
+          <w:ilvl w:val="0"/>
+          <w:numId w:val="7"/>
+        </w:numPr>
+        <w:ind w:firstLineChars="0"/>
+      </w:pPr>
+      <w:r>
+        <w:rPr>
+          <w:rFonts w:hint="eastAsia"/>
+        </w:rPr>
+        <w:t>使用平台相关的构建方法进行构建运行</w:t>
+      </w:r>
+    </w:p>
+    <w:p>
+      <w:r>
         <w:tab/>
       </w:r>
       <w:r>
         <w:rPr>
           <w:rFonts w:hint="eastAsia"/>
         </w:rPr>
-        <w:t>运行：</w:t>
-      </w:r>
-      <w:r>
-        <w:rPr>
-          <w:rFonts w:hint="eastAsia"/>
-        </w:rPr>
-        <w:t xml:space="preserve">mpirun </w:t>
-      </w:r>
-      <w:r>
-        <w:t>–</w:t>
-      </w:r>
-      <w:r>
-        <w:rPr>
-          <w:rFonts w:hint="eastAsia"/>
-        </w:rPr>
-        <w:t>np 4 ./Lab1_3</w:t>
-      </w:r>
-    </w:p>
-    <w:p>
-      <w:r>
-        <w:rPr>
-          <w:rFonts w:hint="eastAsia"/>
-        </w:rPr>
-        <w:tab/>
-      </w:r>
-      <w:r>
-        <w:rPr>
-          <w:rFonts w:hint="eastAsia"/>
-        </w:rPr>
-        <w:t>用一个</w:t>
-      </w:r>
-      <w:r>
-        <w:rPr>
-          <w:rFonts w:hint="eastAsia"/>
-        </w:rPr>
-        <w:t>n*2</w:t>
-      </w:r>
-      <w:r>
-        <w:rPr>
-          <w:rFonts w:hint="eastAsia"/>
-        </w:rPr>
-        <w:t>维数组矩阵表示两个向量，通过</w:t>
-      </w:r>
-      <w:r>
-        <w:rPr>
-          <w:rFonts w:hint="eastAsia"/>
-        </w:rPr>
-        <w:t>MPI_Scatter</w:t>
-      </w:r>
-      <w:r>
-        <w:rPr>
-          <w:rFonts w:hint="eastAsia"/>
-        </w:rPr>
-        <w:t>接口每次分发相同大小的数据块，每个数据块包含同行向量元素，每个进程执行一次加法运算。运行效果如图</w:t>
-      </w:r>
-      <w:r>
-        <w:rPr>
-          <w:rFonts w:hint="eastAsia"/>
-        </w:rPr>
-        <w:t>1-5</w:t>
+        <w:t>将</w:t>
+      </w:r>
+      <w:r>
+        <w:rPr>
+          <w:rFonts w:hint="eastAsia"/>
+        </w:rPr>
+        <w:t>B</w:t>
+      </w:r>
+      <w:r>
+        <w:rPr>
+          <w:rFonts w:hint="eastAsia"/>
+        </w:rPr>
+        <w:t>和</w:t>
+      </w:r>
+      <w:r>
+        <w:rPr>
+          <w:rFonts w:hint="eastAsia"/>
+        </w:rPr>
+        <w:t>C</w:t>
+      </w:r>
+      <w:r>
+        <w:rPr>
+          <w:rFonts w:hint="eastAsia"/>
+        </w:rPr>
+        <w:t>数组划分成等大小的数据块，并分布到每个进程。每个进程对获取的数据块执行加法计算。运行效果如</w:t>
+      </w:r>
+      <w:r>
+        <w:fldChar w:fldCharType="begin"/>
+      </w:r>
+      <w:r>
+        <w:instrText xml:space="preserve"> </w:instrText>
+      </w:r>
+      <w:r>
+        <w:rPr>
+          <w:rFonts w:hint="eastAsia"/>
+        </w:rPr>
+        <w:instrText>REF _Ref518073423 \h</w:instrText>
+      </w:r>
+      <w:r>
+        <w:instrText xml:space="preserve"> </w:instrText>
+      </w:r>
+      <w:r>
+        <w:fldChar w:fldCharType="separate"/>
+      </w:r>
+      <w:r>
+        <w:rPr>
+          <w:rFonts w:hint="eastAsia"/>
+        </w:rPr>
+        <w:t>图</w:t>
+      </w:r>
+      <w:r>
+        <w:rPr>
+          <w:rFonts w:hint="eastAsia"/>
+        </w:rPr>
+        <w:t xml:space="preserve"> </w:t>
+      </w:r>
+      <w:r>
+        <w:rPr>
+          <w:noProof/>
+        </w:rPr>
+        <w:t>1</w:t>
+      </w:r>
+      <w:r>
+        <w:t>.</w:t>
+      </w:r>
+      <w:r>
+        <w:rPr>
+          <w:noProof/>
+        </w:rPr>
+        <w:t>3</w:t>
+      </w:r>
+      <w:r>
+        <w:fldChar w:fldCharType="end"/>
       </w:r>
       <w:r>
         <w:rPr>
@@ -3969,14 +4083,13 @@
       </w:pPr>
       <w:r>
         <w:rPr>
-          <w:rFonts w:hint="eastAsia"/>
           <w:noProof/>
         </w:rPr>
         <w:drawing>
-          <wp:inline distT="0" distB="0" distL="0" distR="0">
-            <wp:extent cx="4733925" cy="1276350"/>
-            <wp:effectExtent l="19050" t="0" r="9525" b="0"/>
-            <wp:docPr id="64" name="图片 64"/>
+          <wp:inline distT="0" distB="0" distL="0" distR="0" wp14:anchorId="01516023" wp14:editId="78F55024">
+            <wp:extent cx="5274310" cy="1837055"/>
+            <wp:effectExtent l="0" t="0" r="0" b="0"/>
+            <wp:docPr id="8" name="图片 8"/>
             <wp:cNvGraphicFramePr>
               <a:graphicFrameLocks xmlns:a="http://schemas.openxmlformats.org/drawingml/2006/main" noChangeAspect="1"/>
             </wp:cNvGraphicFramePr>
@@ -3984,33 +4097,23 @@
               <a:graphicData uri="http://schemas.openxmlformats.org/drawingml/2006/picture">
                 <pic:pic xmlns:pic="http://schemas.openxmlformats.org/drawingml/2006/picture">
                   <pic:nvPicPr>
-                    <pic:cNvPr id="0" name="Picture 64"/>
-                    <pic:cNvPicPr>
-                      <a:picLocks noChangeAspect="1" noChangeArrowheads="1"/>
-                    </pic:cNvPicPr>
+                    <pic:cNvPr id="1" name=""/>
+                    <pic:cNvPicPr/>
                   </pic:nvPicPr>
                   <pic:blipFill>
-                    <a:blip r:embed="rId15" cstate="print"/>
-                    <a:srcRect/>
+                    <a:blip r:embed="rId15"/>
                     <a:stretch>
                       <a:fillRect/>
                     </a:stretch>
                   </pic:blipFill>
-                  <pic:spPr bwMode="auto">
+                  <pic:spPr>
                     <a:xfrm>
                       <a:off x="0" y="0"/>
-                      <a:ext cx="4733925" cy="1276350"/>
+                      <a:ext cx="5274310" cy="1837055"/>
                     </a:xfrm>
                     <a:prstGeom prst="rect">
                       <a:avLst/>
                     </a:prstGeom>
-                    <a:noFill/>
-                    <a:ln w="9525">
-                      <a:noFill/>
-                      <a:miter lim="800000"/>
-                      <a:headEnd/>
-                      <a:tailEnd/>
-                    </a:ln>
                   </pic:spPr>
                 </pic:pic>
               </a:graphicData>
@@ -4029,48 +4132,107 @@
           <w:szCs w:val="21"/>
         </w:rPr>
       </w:pPr>
-      <w:r>
-        <w:rPr>
-          <w:rFonts w:ascii="Times New Roman" w:eastAsiaTheme="minorEastAsia" w:hAnsiTheme="minorEastAsia" w:cs="Times New Roman" w:hint="eastAsia"/>
-          <w:sz w:val="21"/>
-          <w:szCs w:val="21"/>
+      <w:bookmarkStart w:id="4" w:name="_Ref518073423"/>
+      <w:r>
+        <w:rPr>
+          <w:rFonts w:hint="eastAsia"/>
         </w:rPr>
         <w:t>图</w:t>
       </w:r>
       <w:r>
         <w:rPr>
-          <w:rFonts w:ascii="Times New Roman" w:eastAsiaTheme="minorEastAsia" w:hAnsiTheme="minorEastAsia" w:cs="Times New Roman" w:hint="eastAsia"/>
-          <w:sz w:val="21"/>
-          <w:szCs w:val="21"/>
-        </w:rPr>
-        <w:t>1-6</w:t>
-      </w:r>
-      <w:r>
-        <w:rPr>
-          <w:rFonts w:ascii="Times New Roman" w:eastAsiaTheme="minorEastAsia" w:hAnsiTheme="minorEastAsia" w:cs="Times New Roman" w:hint="eastAsia"/>
-          <w:sz w:val="21"/>
-          <w:szCs w:val="21"/>
-        </w:rPr>
+          <w:rFonts w:hint="eastAsia"/>
+        </w:rPr>
+        <w:t xml:space="preserve"> </w:t>
+      </w:r>
+      <w:r>
+        <w:fldChar w:fldCharType="begin"/>
+      </w:r>
+      <w:r>
+        <w:instrText xml:space="preserve"> </w:instrText>
+      </w:r>
+      <w:r>
+        <w:rPr>
+          <w:rFonts w:hint="eastAsia"/>
+        </w:rPr>
+        <w:instrText>STYLEREF 2 \s</w:instrText>
+      </w:r>
+      <w:r>
+        <w:instrText xml:space="preserve"> </w:instrText>
+      </w:r>
+      <w:r>
+        <w:fldChar w:fldCharType="separate"/>
+      </w:r>
+      <w:r>
+        <w:rPr>
+          <w:noProof/>
+        </w:rPr>
+        <w:t>1</w:t>
+      </w:r>
+      <w:r>
+        <w:fldChar w:fldCharType="end"/>
+      </w:r>
+      <w:r>
+        <w:t>.</w:t>
+      </w:r>
+      <w:r>
+        <w:fldChar w:fldCharType="begin"/>
+      </w:r>
+      <w:r>
+        <w:instrText xml:space="preserve"> </w:instrText>
+      </w:r>
+      <w:r>
+        <w:rPr>
+          <w:rFonts w:hint="eastAsia"/>
+        </w:rPr>
+        <w:instrText xml:space="preserve">SEQ </w:instrText>
+      </w:r>
+      <w:r>
+        <w:rPr>
+          <w:rFonts w:hint="eastAsia"/>
+        </w:rPr>
+        <w:instrText>图</w:instrText>
+      </w:r>
+      <w:r>
+        <w:rPr>
+          <w:rFonts w:hint="eastAsia"/>
+        </w:rPr>
+        <w:instrText xml:space="preserve"> \* ARABIC \s 2</w:instrText>
+      </w:r>
+      <w:r>
+        <w:instrText xml:space="preserve"> </w:instrText>
+      </w:r>
+      <w:r>
+        <w:fldChar w:fldCharType="separate"/>
+      </w:r>
+      <w:r>
+        <w:rPr>
+          <w:noProof/>
+        </w:rPr>
+        <w:t>3</w:t>
+      </w:r>
+      <w:r>
+        <w:fldChar w:fldCharType="end"/>
+      </w:r>
+      <w:bookmarkEnd w:id="4"/>
+      <w:r>
         <w:t xml:space="preserve"> OpenMPI</w:t>
       </w:r>
       <w:r>
         <w:rPr>
-          <w:rFonts w:ascii="Times New Roman" w:eastAsiaTheme="minorEastAsia" w:hAnsiTheme="minorEastAsia" w:cs="Times New Roman" w:hint="eastAsia"/>
-          <w:sz w:val="21"/>
-          <w:szCs w:val="21"/>
-        </w:rPr>
-        <w:t>方法计算</w:t>
-      </w:r>
-      <w:r>
-        <w:rPr>
-          <w:rFonts w:ascii="Times New Roman" w:eastAsiaTheme="minorEastAsia" w:hAnsiTheme="minorEastAsia" w:cs="Times New Roman" w:hint="eastAsia"/>
-          <w:sz w:val="21"/>
-          <w:szCs w:val="21"/>
-        </w:rPr>
-        <w:t>向量加法</w:t>
-      </w:r>
-      <w:bookmarkStart w:id="4" w:name="_GoBack"/>
-      <w:bookmarkEnd w:id="4"/>
+          <w:rFonts w:hint="eastAsia"/>
+        </w:rPr>
+        <w:t>方法计算向量加法</w:t>
+      </w:r>
+      <w:r>
+        <w:rPr>
+          <w:rFonts w:hint="eastAsia"/>
+        </w:rPr>
+        <w:t>,</w:t>
+      </w:r>
+      <w:r>
+        <w:t xml:space="preserve"> n=128</w:t>
+      </w:r>
     </w:p>
     <w:p>
       <w:r>
@@ -7067,6 +7229,259 @@
           <w:szCs w:val="21"/>
         </w:rPr>
       </w:pPr>
+      <w:r>
+        <w:rPr>
+          <w:rFonts w:hint="eastAsia"/>
+          <w:sz w:val="21"/>
+          <w:szCs w:val="21"/>
+        </w:rPr>
+        <w:t>M</w:t>
+      </w:r>
+      <w:r>
+        <w:rPr>
+          <w:sz w:val="21"/>
+          <w:szCs w:val="21"/>
+        </w:rPr>
+        <w:t xml:space="preserve">icrosoft MPI, </w:t>
+      </w:r>
+      <w:hyperlink r:id="rId28" w:history="1">
+        <w:r>
+          <w:rPr>
+            <w:rStyle w:val="aa"/>
+            <w:sz w:val="21"/>
+            <w:szCs w:val="21"/>
+          </w:rPr>
+          <w:t>https://msdn.microsoft.com/en-us/library/bb524831.aspx</w:t>
+        </w:r>
+      </w:hyperlink>
+      <w:r>
+        <w:rPr>
+          <w:sz w:val="21"/>
+          <w:szCs w:val="21"/>
+        </w:rPr>
+        <w:t>.</w:t>
+      </w:r>
+    </w:p>
+    <w:p>
+      <w:pPr>
+        <w:pStyle w:val="af0"/>
+        <w:numPr>
+          <w:ilvl w:val="0"/>
+          <w:numId w:val="8"/>
+        </w:numPr>
+        <w:ind w:firstLineChars="0"/>
+        <w:rPr>
+          <w:sz w:val="21"/>
+          <w:szCs w:val="21"/>
+        </w:rPr>
+      </w:pPr>
+      <w:r>
+        <w:rPr>
+          <w:rFonts w:hint="eastAsia"/>
+          <w:sz w:val="21"/>
+          <w:szCs w:val="21"/>
+        </w:rPr>
+        <w:t>H</w:t>
+      </w:r>
+      <w:r>
+        <w:rPr>
+          <w:sz w:val="21"/>
+          <w:szCs w:val="21"/>
+        </w:rPr>
+        <w:t xml:space="preserve">ow to compile an MPI included program using Cmake, </w:t>
+      </w:r>
+      <w:hyperlink r:id="rId29" w:history="1">
+        <w:r>
+          <w:rPr>
+            <w:rStyle w:val="aa"/>
+            <w:sz w:val="21"/>
+            <w:szCs w:val="21"/>
+          </w:rPr>
+          <w:t>https://stackoverflow.com/questions/23163075</w:t>
+        </w:r>
+      </w:hyperlink>
+      <w:r>
+        <w:rPr>
+          <w:sz w:val="21"/>
+          <w:szCs w:val="21"/>
+        </w:rPr>
+        <w:t>.</w:t>
+      </w:r>
+    </w:p>
+    <w:p>
+      <w:pPr>
+        <w:pStyle w:val="af0"/>
+        <w:numPr>
+          <w:ilvl w:val="0"/>
+          <w:numId w:val="8"/>
+        </w:numPr>
+        <w:ind w:firstLineChars="0"/>
+        <w:rPr>
+          <w:sz w:val="21"/>
+          <w:szCs w:val="21"/>
+        </w:rPr>
+      </w:pPr>
+      <w:r>
+        <w:rPr>
+          <w:rFonts w:hint="eastAsia"/>
+          <w:sz w:val="21"/>
+          <w:szCs w:val="21"/>
+        </w:rPr>
+        <w:t>M</w:t>
+      </w:r>
+      <w:r>
+        <w:rPr>
+          <w:sz w:val="21"/>
+          <w:szCs w:val="21"/>
+        </w:rPr>
+        <w:t xml:space="preserve">PI Hello World, </w:t>
+      </w:r>
+      <w:hyperlink r:id="rId30" w:history="1">
+        <w:r>
+          <w:rPr>
+            <w:rStyle w:val="aa"/>
+            <w:sz w:val="21"/>
+            <w:szCs w:val="21"/>
+          </w:rPr>
+          <w:t>http://mpitutorial.com/tutorials/mpi-hello-world/</w:t>
+        </w:r>
+      </w:hyperlink>
+      <w:r>
+        <w:rPr>
+          <w:sz w:val="21"/>
+          <w:szCs w:val="21"/>
+        </w:rPr>
+        <w:t>.</w:t>
+      </w:r>
+    </w:p>
+    <w:p>
+      <w:pPr>
+        <w:pStyle w:val="af0"/>
+        <w:numPr>
+          <w:ilvl w:val="0"/>
+          <w:numId w:val="8"/>
+        </w:numPr>
+        <w:ind w:firstLineChars="0"/>
+        <w:rPr>
+          <w:rFonts w:hint="eastAsia"/>
+          <w:sz w:val="21"/>
+          <w:szCs w:val="21"/>
+        </w:rPr>
+      </w:pPr>
+      <w:r>
+        <w:rPr>
+          <w:sz w:val="21"/>
+          <w:szCs w:val="21"/>
+        </w:rPr>
+        <w:t xml:space="preserve">MPI </w:t>
+      </w:r>
+      <w:r>
+        <w:rPr>
+          <w:sz w:val="21"/>
+          <w:szCs w:val="21"/>
+        </w:rPr>
+        <w:t xml:space="preserve">Scatter, Gather, and Allgather, </w:t>
+      </w:r>
+      <w:hyperlink r:id="rId31" w:history="1">
+        <w:r>
+          <w:rPr>
+            <w:rStyle w:val="aa"/>
+            <w:sz w:val="21"/>
+            <w:szCs w:val="21"/>
+          </w:rPr>
+          <w:t>http://mpitutorial.com/tutorials/mpi-scatter-gather-and-allgather/</w:t>
+        </w:r>
+      </w:hyperlink>
+      <w:r>
+        <w:rPr>
+          <w:sz w:val="21"/>
+          <w:szCs w:val="21"/>
+        </w:rPr>
+        <w:t>.</w:t>
+      </w:r>
+    </w:p>
+    <w:p>
+      <w:pPr>
+        <w:pStyle w:val="af0"/>
+        <w:numPr>
+          <w:ilvl w:val="0"/>
+          <w:numId w:val="8"/>
+        </w:numPr>
+        <w:ind w:firstLineChars="0"/>
+        <w:rPr>
+          <w:sz w:val="21"/>
+          <w:szCs w:val="21"/>
+        </w:rPr>
+      </w:pPr>
+      <w:r>
+        <w:rPr>
+          <w:sz w:val="21"/>
+          <w:szCs w:val="21"/>
+        </w:rPr>
+        <w:t>FindMPI – CMake</w:t>
+      </w:r>
+      <w:r>
+        <w:rPr>
+          <w:sz w:val="21"/>
+          <w:szCs w:val="21"/>
+        </w:rPr>
+        <w:t xml:space="preserve"> 3.10.3</w:t>
+      </w:r>
+      <w:r>
+        <w:rPr>
+          <w:sz w:val="21"/>
+          <w:szCs w:val="21"/>
+        </w:rPr>
+        <w:t xml:space="preserve"> Documentation</w:t>
+      </w:r>
+      <w:r>
+        <w:rPr>
+          <w:sz w:val="21"/>
+          <w:szCs w:val="21"/>
+        </w:rPr>
+        <w:t xml:space="preserve">, </w:t>
+      </w:r>
+      <w:hyperlink r:id="rId32" w:history="1">
+        <w:r>
+          <w:rPr>
+            <w:rStyle w:val="aa"/>
+            <w:sz w:val="21"/>
+            <w:szCs w:val="21"/>
+          </w:rPr>
+          <w:t>https://cmake.org/cmake/help/v3.10/module/FindMPI.html</w:t>
+        </w:r>
+      </w:hyperlink>
+      <w:r>
+        <w:rPr>
+          <w:sz w:val="21"/>
+          <w:szCs w:val="21"/>
+        </w:rPr>
+        <w:t>.</w:t>
+      </w:r>
+    </w:p>
+    <w:p>
+      <w:pPr>
+        <w:pStyle w:val="af0"/>
+        <w:numPr>
+          <w:ilvl w:val="0"/>
+          <w:numId w:val="8"/>
+        </w:numPr>
+        <w:ind w:firstLineChars="0"/>
+        <w:rPr>
+          <w:sz w:val="21"/>
+          <w:szCs w:val="21"/>
+        </w:rPr>
+      </w:pPr>
+      <w:r>
+        <w:rPr>
+          <w:rFonts w:hint="eastAsia"/>
+          <w:sz w:val="21"/>
+          <w:szCs w:val="21"/>
+        </w:rPr>
+        <w:t xml:space="preserve"> </w:t>
+      </w:r>
+      <w:bookmarkStart w:id="5" w:name="_GoBack"/>
+      <w:bookmarkEnd w:id="5"/>
     </w:p>
     <w:sectPr>
       <w:pgSz w:w="11906" w:h="16838"/>

</xml_diff>